<commit_message>
Added more comments to the code and refactored code.
</commit_message>
<xml_diff>
--- a/Week 6 Coding Assignment.docx
+++ b/Week 6 Coding Assignment.docx
@@ -415,21 +415,7 @@
         <w:rPr>
           <w:szCs w:val="24"/>
         </w:rPr>
-        <w:t xml:space="preserve">Users should be able to interact via the console (i.e. </w:t>
-      </w:r>
-      <w:proofErr w:type="gramStart"/>
-      <w:r>
-        <w:rPr>
-          <w:szCs w:val="24"/>
-        </w:rPr>
-        <w:t>Scanner(</w:t>
-      </w:r>
-      <w:proofErr w:type="gramEnd"/>
-      <w:r>
-        <w:rPr>
-          <w:szCs w:val="24"/>
-        </w:rPr>
-        <w:t>System.in)))</w:t>
+        <w:t>Users should be able to interact via the console (i.e. Scanner(System.in)))</w:t>
       </w:r>
     </w:p>
     <w:p>
@@ -483,24 +469,874 @@
     <w:p>
       <w:pPr>
         <w:rPr>
+          <w:bCs/>
+          <w:szCs w:val="24"/>
+        </w:rPr>
+      </w:pPr>
+      <w:proofErr w:type="spellStart"/>
+      <w:r>
+        <w:rPr>
+          <w:bCs/>
+          <w:szCs w:val="24"/>
+        </w:rPr>
+        <w:t>Create_DB.sql</w:t>
+      </w:r>
+      <w:proofErr w:type="spellEnd"/>
+    </w:p>
+    <w:p>
+      <w:pPr>
+        <w:rPr>
           <w:b/>
           <w:szCs w:val="24"/>
         </w:rPr>
       </w:pPr>
-    </w:p>
-    <w:p>
-      <w:pPr>
+      <w:r>
         <w:rPr>
           <w:b/>
-          <w:szCs w:val="24"/>
-        </w:rPr>
-      </w:pPr>
-      <w:r>
+          <w:noProof/>
+          <w:szCs w:val="24"/>
+        </w:rPr>
+        <w:lastRenderedPageBreak/>
+        <w:drawing>
+          <wp:inline distT="0" distB="0" distL="0" distR="0" wp14:anchorId="603696D5" wp14:editId="290B7DCA">
+            <wp:extent cx="9217239" cy="4333875"/>
+            <wp:effectExtent l="0" t="0" r="3175" b="0"/>
+            <wp:docPr id="1" name="Picture 1"/>
+            <wp:cNvGraphicFramePr>
+              <a:graphicFrameLocks xmlns:a="http://schemas.openxmlformats.org/drawingml/2006/main" noChangeAspect="1"/>
+            </wp:cNvGraphicFramePr>
+            <a:graphic xmlns:a="http://schemas.openxmlformats.org/drawingml/2006/main">
+              <a:graphicData uri="http://schemas.openxmlformats.org/drawingml/2006/picture">
+                <pic:pic xmlns:pic="http://schemas.openxmlformats.org/drawingml/2006/picture">
+                  <pic:nvPicPr>
+                    <pic:cNvPr id="1" name=""/>
+                    <pic:cNvPicPr/>
+                  </pic:nvPicPr>
+                  <pic:blipFill>
+                    <a:blip r:embed="rId7"/>
+                    <a:stretch>
+                      <a:fillRect/>
+                    </a:stretch>
+                  </pic:blipFill>
+                  <pic:spPr>
+                    <a:xfrm>
+                      <a:off x="0" y="0"/>
+                      <a:ext cx="9247868" cy="4348276"/>
+                    </a:xfrm>
+                    <a:prstGeom prst="rect">
+                      <a:avLst/>
+                    </a:prstGeom>
+                  </pic:spPr>
+                </pic:pic>
+              </a:graphicData>
+            </a:graphic>
+          </wp:inline>
+        </w:drawing>
+      </w:r>
+    </w:p>
+    <w:p>
+      <w:pPr>
         <w:rPr>
           <w:b/>
           <w:szCs w:val="24"/>
         </w:rPr>
+      </w:pPr>
+      <w:r>
+        <w:rPr>
+          <w:b/>
+          <w:noProof/>
+          <w:szCs w:val="24"/>
+        </w:rPr>
+        <w:drawing>
+          <wp:inline distT="0" distB="0" distL="0" distR="0" wp14:anchorId="7B39A4D5" wp14:editId="6CF77B9E">
+            <wp:extent cx="6422966" cy="3028950"/>
+            <wp:effectExtent l="0" t="0" r="0" b="0"/>
+            <wp:docPr id="2" name="Picture 2"/>
+            <wp:cNvGraphicFramePr>
+              <a:graphicFrameLocks xmlns:a="http://schemas.openxmlformats.org/drawingml/2006/main" noChangeAspect="1"/>
+            </wp:cNvGraphicFramePr>
+            <a:graphic xmlns:a="http://schemas.openxmlformats.org/drawingml/2006/main">
+              <a:graphicData uri="http://schemas.openxmlformats.org/drawingml/2006/picture">
+                <pic:pic xmlns:pic="http://schemas.openxmlformats.org/drawingml/2006/picture">
+                  <pic:nvPicPr>
+                    <pic:cNvPr id="1" name=""/>
+                    <pic:cNvPicPr/>
+                  </pic:nvPicPr>
+                  <pic:blipFill>
+                    <a:blip r:embed="rId8"/>
+                    <a:stretch>
+                      <a:fillRect/>
+                    </a:stretch>
+                  </pic:blipFill>
+                  <pic:spPr>
+                    <a:xfrm>
+                      <a:off x="0" y="0"/>
+                      <a:ext cx="6442175" cy="3038008"/>
+                    </a:xfrm>
+                    <a:prstGeom prst="rect">
+                      <a:avLst/>
+                    </a:prstGeom>
+                  </pic:spPr>
+                </pic:pic>
+              </a:graphicData>
+            </a:graphic>
+          </wp:inline>
+        </w:drawing>
+      </w:r>
+    </w:p>
+    <w:p>
+      <w:pPr>
+        <w:rPr>
+          <w:b/>
+          <w:szCs w:val="24"/>
+        </w:rPr>
+      </w:pPr>
+      <w:r>
+        <w:rPr>
+          <w:b/>
+          <w:noProof/>
+          <w:szCs w:val="24"/>
+        </w:rPr>
         <w:lastRenderedPageBreak/>
+        <w:drawing>
+          <wp:inline distT="0" distB="0" distL="0" distR="0" wp14:anchorId="1B29675D" wp14:editId="10DC86FC">
+            <wp:extent cx="6284794" cy="1526883"/>
+            <wp:effectExtent l="0" t="0" r="1905" b="0"/>
+            <wp:docPr id="3" name="Picture 3"/>
+            <wp:cNvGraphicFramePr>
+              <a:graphicFrameLocks xmlns:a="http://schemas.openxmlformats.org/drawingml/2006/main" noChangeAspect="1"/>
+            </wp:cNvGraphicFramePr>
+            <a:graphic xmlns:a="http://schemas.openxmlformats.org/drawingml/2006/main">
+              <a:graphicData uri="http://schemas.openxmlformats.org/drawingml/2006/picture">
+                <pic:pic xmlns:pic="http://schemas.openxmlformats.org/drawingml/2006/picture">
+                  <pic:nvPicPr>
+                    <pic:cNvPr id="1" name=""/>
+                    <pic:cNvPicPr/>
+                  </pic:nvPicPr>
+                  <pic:blipFill>
+                    <a:blip r:embed="rId9"/>
+                    <a:stretch>
+                      <a:fillRect/>
+                    </a:stretch>
+                  </pic:blipFill>
+                  <pic:spPr>
+                    <a:xfrm>
+                      <a:off x="0" y="0"/>
+                      <a:ext cx="6318212" cy="1535002"/>
+                    </a:xfrm>
+                    <a:prstGeom prst="rect">
+                      <a:avLst/>
+                    </a:prstGeom>
+                  </pic:spPr>
+                </pic:pic>
+              </a:graphicData>
+            </a:graphic>
+          </wp:inline>
+        </w:drawing>
+      </w:r>
+    </w:p>
+    <w:p>
+      <w:pPr>
+        <w:rPr>
+          <w:bCs/>
+          <w:szCs w:val="24"/>
+        </w:rPr>
+      </w:pPr>
+      <w:r>
+        <w:rPr>
+          <w:bCs/>
+          <w:szCs w:val="24"/>
+        </w:rPr>
+        <w:t>Application.java</w:t>
+      </w:r>
+    </w:p>
+    <w:p>
+      <w:pPr>
+        <w:rPr>
+          <w:bCs/>
+          <w:szCs w:val="24"/>
+        </w:rPr>
+      </w:pPr>
+      <w:r>
+        <w:rPr>
+          <w:bCs/>
+          <w:noProof/>
+          <w:szCs w:val="24"/>
+        </w:rPr>
+        <w:drawing>
+          <wp:inline distT="0" distB="0" distL="0" distR="0" wp14:anchorId="78523F20" wp14:editId="064C961B">
+            <wp:extent cx="5355215" cy="2629963"/>
+            <wp:effectExtent l="0" t="0" r="0" b="0"/>
+            <wp:docPr id="4" name="Picture 4"/>
+            <wp:cNvGraphicFramePr>
+              <a:graphicFrameLocks xmlns:a="http://schemas.openxmlformats.org/drawingml/2006/main" noChangeAspect="1"/>
+            </wp:cNvGraphicFramePr>
+            <a:graphic xmlns:a="http://schemas.openxmlformats.org/drawingml/2006/main">
+              <a:graphicData uri="http://schemas.openxmlformats.org/drawingml/2006/picture">
+                <pic:pic xmlns:pic="http://schemas.openxmlformats.org/drawingml/2006/picture">
+                  <pic:nvPicPr>
+                    <pic:cNvPr id="1" name=""/>
+                    <pic:cNvPicPr/>
+                  </pic:nvPicPr>
+                  <pic:blipFill>
+                    <a:blip r:embed="rId10"/>
+                    <a:stretch>
+                      <a:fillRect/>
+                    </a:stretch>
+                  </pic:blipFill>
+                  <pic:spPr>
+                    <a:xfrm>
+                      <a:off x="0" y="0"/>
+                      <a:ext cx="5355215" cy="2629963"/>
+                    </a:xfrm>
+                    <a:prstGeom prst="rect">
+                      <a:avLst/>
+                    </a:prstGeom>
+                  </pic:spPr>
+                </pic:pic>
+              </a:graphicData>
+            </a:graphic>
+          </wp:inline>
+        </w:drawing>
+      </w:r>
+    </w:p>
+    <w:p>
+      <w:pPr>
+        <w:rPr>
+          <w:bCs/>
+          <w:szCs w:val="24"/>
+        </w:rPr>
+      </w:pPr>
+    </w:p>
+    <w:p>
+      <w:pPr>
+        <w:rPr>
+          <w:bCs/>
+          <w:szCs w:val="24"/>
+        </w:rPr>
+      </w:pPr>
+      <w:r>
+        <w:rPr>
+          <w:bCs/>
+          <w:szCs w:val="24"/>
+        </w:rPr>
+        <w:t>DBConnection</w:t>
+      </w:r>
+      <w:r>
+        <w:rPr>
+          <w:bCs/>
+          <w:szCs w:val="24"/>
+        </w:rPr>
+        <w:t>.java</w:t>
+      </w:r>
+    </w:p>
+    <w:p>
+      <w:pPr>
+        <w:rPr>
+          <w:b/>
+          <w:szCs w:val="24"/>
+        </w:rPr>
+      </w:pPr>
+      <w:r>
+        <w:rPr>
+          <w:noProof/>
+        </w:rPr>
+        <w:lastRenderedPageBreak/>
+        <w:drawing>
+          <wp:inline distT="0" distB="0" distL="0" distR="0" wp14:anchorId="75BFA312" wp14:editId="49794ADC">
+            <wp:extent cx="5943600" cy="4634865"/>
+            <wp:effectExtent l="0" t="0" r="0" b="0"/>
+            <wp:docPr id="9" name="Picture 9"/>
+            <wp:cNvGraphicFramePr>
+              <a:graphicFrameLocks xmlns:a="http://schemas.openxmlformats.org/drawingml/2006/main" noChangeAspect="1"/>
+            </wp:cNvGraphicFramePr>
+            <a:graphic xmlns:a="http://schemas.openxmlformats.org/drawingml/2006/main">
+              <a:graphicData uri="http://schemas.openxmlformats.org/drawingml/2006/picture">
+                <pic:pic xmlns:pic="http://schemas.openxmlformats.org/drawingml/2006/picture">
+                  <pic:nvPicPr>
+                    <pic:cNvPr id="1" name=""/>
+                    <pic:cNvPicPr/>
+                  </pic:nvPicPr>
+                  <pic:blipFill>
+                    <a:blip r:embed="rId11"/>
+                    <a:stretch>
+                      <a:fillRect/>
+                    </a:stretch>
+                  </pic:blipFill>
+                  <pic:spPr>
+                    <a:xfrm>
+                      <a:off x="0" y="0"/>
+                      <a:ext cx="5943600" cy="4634865"/>
+                    </a:xfrm>
+                    <a:prstGeom prst="rect">
+                      <a:avLst/>
+                    </a:prstGeom>
+                  </pic:spPr>
+                </pic:pic>
+              </a:graphicData>
+            </a:graphic>
+          </wp:inline>
+        </w:drawing>
+      </w:r>
+    </w:p>
+    <w:p>
+      <w:pPr>
+        <w:rPr>
+          <w:bCs/>
+          <w:szCs w:val="24"/>
+        </w:rPr>
+      </w:pPr>
+      <w:r>
+        <w:rPr>
+          <w:bCs/>
+          <w:szCs w:val="24"/>
+        </w:rPr>
+        <w:t xml:space="preserve">Menu.java </w:t>
+      </w:r>
+    </w:p>
+    <w:p>
+      <w:pPr>
+        <w:rPr>
+          <w:bCs/>
+          <w:szCs w:val="24"/>
+        </w:rPr>
+      </w:pPr>
+      <w:r>
+        <w:rPr>
+          <w:noProof/>
+        </w:rPr>
+        <w:lastRenderedPageBreak/>
+        <w:drawing>
+          <wp:inline distT="0" distB="0" distL="0" distR="0" wp14:anchorId="3115E2A6" wp14:editId="2D56302F">
+            <wp:extent cx="5943600" cy="5514340"/>
+            <wp:effectExtent l="0" t="0" r="0" b="0"/>
+            <wp:docPr id="10" name="Picture 10"/>
+            <wp:cNvGraphicFramePr>
+              <a:graphicFrameLocks xmlns:a="http://schemas.openxmlformats.org/drawingml/2006/main" noChangeAspect="1"/>
+            </wp:cNvGraphicFramePr>
+            <a:graphic xmlns:a="http://schemas.openxmlformats.org/drawingml/2006/main">
+              <a:graphicData uri="http://schemas.openxmlformats.org/drawingml/2006/picture">
+                <pic:pic xmlns:pic="http://schemas.openxmlformats.org/drawingml/2006/picture">
+                  <pic:nvPicPr>
+                    <pic:cNvPr id="1" name=""/>
+                    <pic:cNvPicPr/>
+                  </pic:nvPicPr>
+                  <pic:blipFill>
+                    <a:blip r:embed="rId12"/>
+                    <a:stretch>
+                      <a:fillRect/>
+                    </a:stretch>
+                  </pic:blipFill>
+                  <pic:spPr>
+                    <a:xfrm>
+                      <a:off x="0" y="0"/>
+                      <a:ext cx="5943600" cy="5514340"/>
+                    </a:xfrm>
+                    <a:prstGeom prst="rect">
+                      <a:avLst/>
+                    </a:prstGeom>
+                  </pic:spPr>
+                </pic:pic>
+              </a:graphicData>
+            </a:graphic>
+          </wp:inline>
+        </w:drawing>
+      </w:r>
+    </w:p>
+    <w:p>
+      <w:pPr>
+        <w:rPr>
+          <w:bCs/>
+          <w:szCs w:val="24"/>
+        </w:rPr>
+      </w:pPr>
+      <w:r>
+        <w:rPr>
+          <w:noProof/>
+        </w:rPr>
+        <w:lastRenderedPageBreak/>
+        <w:drawing>
+          <wp:inline distT="0" distB="0" distL="0" distR="0" wp14:anchorId="45684D81" wp14:editId="7DE8F1EF">
+            <wp:extent cx="5943600" cy="7446010"/>
+            <wp:effectExtent l="0" t="0" r="0" b="2540"/>
+            <wp:docPr id="11" name="Picture 11"/>
+            <wp:cNvGraphicFramePr>
+              <a:graphicFrameLocks xmlns:a="http://schemas.openxmlformats.org/drawingml/2006/main" noChangeAspect="1"/>
+            </wp:cNvGraphicFramePr>
+            <a:graphic xmlns:a="http://schemas.openxmlformats.org/drawingml/2006/main">
+              <a:graphicData uri="http://schemas.openxmlformats.org/drawingml/2006/picture">
+                <pic:pic xmlns:pic="http://schemas.openxmlformats.org/drawingml/2006/picture">
+                  <pic:nvPicPr>
+                    <pic:cNvPr id="1" name=""/>
+                    <pic:cNvPicPr/>
+                  </pic:nvPicPr>
+                  <pic:blipFill>
+                    <a:blip r:embed="rId13"/>
+                    <a:stretch>
+                      <a:fillRect/>
+                    </a:stretch>
+                  </pic:blipFill>
+                  <pic:spPr>
+                    <a:xfrm>
+                      <a:off x="0" y="0"/>
+                      <a:ext cx="5943600" cy="7446010"/>
+                    </a:xfrm>
+                    <a:prstGeom prst="rect">
+                      <a:avLst/>
+                    </a:prstGeom>
+                  </pic:spPr>
+                </pic:pic>
+              </a:graphicData>
+            </a:graphic>
+          </wp:inline>
+        </w:drawing>
+      </w:r>
+    </w:p>
+    <w:p>
+      <w:pPr>
+        <w:rPr>
+          <w:bCs/>
+          <w:szCs w:val="24"/>
+        </w:rPr>
+      </w:pPr>
+      <w:r>
+        <w:rPr>
+          <w:noProof/>
+        </w:rPr>
+        <w:lastRenderedPageBreak/>
+        <w:drawing>
+          <wp:inline distT="0" distB="0" distL="0" distR="0" wp14:anchorId="1E1062C6" wp14:editId="396F123E">
+            <wp:extent cx="5943600" cy="5244465"/>
+            <wp:effectExtent l="0" t="0" r="0" b="0"/>
+            <wp:docPr id="12" name="Picture 12"/>
+            <wp:cNvGraphicFramePr>
+              <a:graphicFrameLocks xmlns:a="http://schemas.openxmlformats.org/drawingml/2006/main" noChangeAspect="1"/>
+            </wp:cNvGraphicFramePr>
+            <a:graphic xmlns:a="http://schemas.openxmlformats.org/drawingml/2006/main">
+              <a:graphicData uri="http://schemas.openxmlformats.org/drawingml/2006/picture">
+                <pic:pic xmlns:pic="http://schemas.openxmlformats.org/drawingml/2006/picture">
+                  <pic:nvPicPr>
+                    <pic:cNvPr id="1" name=""/>
+                    <pic:cNvPicPr/>
+                  </pic:nvPicPr>
+                  <pic:blipFill>
+                    <a:blip r:embed="rId14"/>
+                    <a:stretch>
+                      <a:fillRect/>
+                    </a:stretch>
+                  </pic:blipFill>
+                  <pic:spPr>
+                    <a:xfrm>
+                      <a:off x="0" y="0"/>
+                      <a:ext cx="5943600" cy="5244465"/>
+                    </a:xfrm>
+                    <a:prstGeom prst="rect">
+                      <a:avLst/>
+                    </a:prstGeom>
+                  </pic:spPr>
+                </pic:pic>
+              </a:graphicData>
+            </a:graphic>
+          </wp:inline>
+        </w:drawing>
+      </w:r>
+    </w:p>
+    <w:p>
+      <w:pPr>
+        <w:rPr>
+          <w:bCs/>
+          <w:szCs w:val="24"/>
+        </w:rPr>
+      </w:pPr>
+    </w:p>
+    <w:p>
+      <w:pPr>
+        <w:rPr>
+          <w:bCs/>
+          <w:szCs w:val="24"/>
+        </w:rPr>
+      </w:pPr>
+      <w:r>
+        <w:rPr>
+          <w:noProof/>
+        </w:rPr>
+        <w:lastRenderedPageBreak/>
+        <w:drawing>
+          <wp:inline distT="0" distB="0" distL="0" distR="0" wp14:anchorId="6D4101C4" wp14:editId="0C0F797A">
+            <wp:extent cx="5943600" cy="4046220"/>
+            <wp:effectExtent l="0" t="0" r="0" b="0"/>
+            <wp:docPr id="13" name="Picture 13"/>
+            <wp:cNvGraphicFramePr>
+              <a:graphicFrameLocks xmlns:a="http://schemas.openxmlformats.org/drawingml/2006/main" noChangeAspect="1"/>
+            </wp:cNvGraphicFramePr>
+            <a:graphic xmlns:a="http://schemas.openxmlformats.org/drawingml/2006/main">
+              <a:graphicData uri="http://schemas.openxmlformats.org/drawingml/2006/picture">
+                <pic:pic xmlns:pic="http://schemas.openxmlformats.org/drawingml/2006/picture">
+                  <pic:nvPicPr>
+                    <pic:cNvPr id="1" name=""/>
+                    <pic:cNvPicPr/>
+                  </pic:nvPicPr>
+                  <pic:blipFill>
+                    <a:blip r:embed="rId15"/>
+                    <a:stretch>
+                      <a:fillRect/>
+                    </a:stretch>
+                  </pic:blipFill>
+                  <pic:spPr>
+                    <a:xfrm>
+                      <a:off x="0" y="0"/>
+                      <a:ext cx="5943600" cy="4046220"/>
+                    </a:xfrm>
+                    <a:prstGeom prst="rect">
+                      <a:avLst/>
+                    </a:prstGeom>
+                  </pic:spPr>
+                </pic:pic>
+              </a:graphicData>
+            </a:graphic>
+          </wp:inline>
+        </w:drawing>
+      </w:r>
+    </w:p>
+    <w:p>
+      <w:pPr>
+        <w:rPr>
+          <w:bCs/>
+          <w:szCs w:val="24"/>
+        </w:rPr>
+      </w:pPr>
+      <w:r>
+        <w:rPr>
+          <w:noProof/>
+        </w:rPr>
+        <w:drawing>
+          <wp:inline distT="0" distB="0" distL="0" distR="0" wp14:anchorId="57CB0AB9" wp14:editId="0EF4EF82">
+            <wp:extent cx="5943600" cy="3626485"/>
+            <wp:effectExtent l="0" t="0" r="0" b="0"/>
+            <wp:docPr id="14" name="Picture 14"/>
+            <wp:cNvGraphicFramePr>
+              <a:graphicFrameLocks xmlns:a="http://schemas.openxmlformats.org/drawingml/2006/main" noChangeAspect="1"/>
+            </wp:cNvGraphicFramePr>
+            <a:graphic xmlns:a="http://schemas.openxmlformats.org/drawingml/2006/main">
+              <a:graphicData uri="http://schemas.openxmlformats.org/drawingml/2006/picture">
+                <pic:pic xmlns:pic="http://schemas.openxmlformats.org/drawingml/2006/picture">
+                  <pic:nvPicPr>
+                    <pic:cNvPr id="1" name=""/>
+                    <pic:cNvPicPr/>
+                  </pic:nvPicPr>
+                  <pic:blipFill>
+                    <a:blip r:embed="rId16"/>
+                    <a:stretch>
+                      <a:fillRect/>
+                    </a:stretch>
+                  </pic:blipFill>
+                  <pic:spPr>
+                    <a:xfrm>
+                      <a:off x="0" y="0"/>
+                      <a:ext cx="5943600" cy="3626485"/>
+                    </a:xfrm>
+                    <a:prstGeom prst="rect">
+                      <a:avLst/>
+                    </a:prstGeom>
+                  </pic:spPr>
+                </pic:pic>
+              </a:graphicData>
+            </a:graphic>
+          </wp:inline>
+        </w:drawing>
+      </w:r>
+    </w:p>
+    <w:p>
+      <w:pPr>
+        <w:rPr>
+          <w:bCs/>
+          <w:szCs w:val="24"/>
+        </w:rPr>
+      </w:pPr>
+      <w:r>
+        <w:rPr>
+          <w:noProof/>
+        </w:rPr>
+        <w:lastRenderedPageBreak/>
+        <w:drawing>
+          <wp:inline distT="0" distB="0" distL="0" distR="0" wp14:anchorId="7D85C219" wp14:editId="0F7432EB">
+            <wp:extent cx="5629275" cy="1476375"/>
+            <wp:effectExtent l="0" t="0" r="9525" b="9525"/>
+            <wp:docPr id="15" name="Picture 15"/>
+            <wp:cNvGraphicFramePr>
+              <a:graphicFrameLocks xmlns:a="http://schemas.openxmlformats.org/drawingml/2006/main" noChangeAspect="1"/>
+            </wp:cNvGraphicFramePr>
+            <a:graphic xmlns:a="http://schemas.openxmlformats.org/drawingml/2006/main">
+              <a:graphicData uri="http://schemas.openxmlformats.org/drawingml/2006/picture">
+                <pic:pic xmlns:pic="http://schemas.openxmlformats.org/drawingml/2006/picture">
+                  <pic:nvPicPr>
+                    <pic:cNvPr id="1" name=""/>
+                    <pic:cNvPicPr/>
+                  </pic:nvPicPr>
+                  <pic:blipFill>
+                    <a:blip r:embed="rId17"/>
+                    <a:stretch>
+                      <a:fillRect/>
+                    </a:stretch>
+                  </pic:blipFill>
+                  <pic:spPr>
+                    <a:xfrm>
+                      <a:off x="0" y="0"/>
+                      <a:ext cx="5629275" cy="1476375"/>
+                    </a:xfrm>
+                    <a:prstGeom prst="rect">
+                      <a:avLst/>
+                    </a:prstGeom>
+                  </pic:spPr>
+                </pic:pic>
+              </a:graphicData>
+            </a:graphic>
+          </wp:inline>
+        </w:drawing>
+      </w:r>
+    </w:p>
+    <w:p>
+      <w:pPr>
+        <w:rPr>
+          <w:bCs/>
+          <w:szCs w:val="24"/>
+        </w:rPr>
+      </w:pPr>
+    </w:p>
+    <w:p>
+      <w:pPr>
+        <w:rPr>
+          <w:bCs/>
+          <w:szCs w:val="24"/>
+        </w:rPr>
+      </w:pPr>
+    </w:p>
+    <w:p>
+      <w:pPr>
+        <w:rPr>
+          <w:bCs/>
+          <w:szCs w:val="24"/>
+        </w:rPr>
+      </w:pPr>
+    </w:p>
+    <w:p>
+      <w:pPr>
+        <w:rPr>
+          <w:bCs/>
+          <w:szCs w:val="24"/>
+        </w:rPr>
+      </w:pPr>
+      <w:r>
+        <w:rPr>
+          <w:bCs/>
+          <w:szCs w:val="24"/>
+        </w:rPr>
+        <w:t>Users.java</w:t>
+      </w:r>
+    </w:p>
+    <w:p>
+      <w:pPr>
+        <w:rPr>
+          <w:bCs/>
+          <w:szCs w:val="24"/>
+        </w:rPr>
+      </w:pPr>
+      <w:r>
+        <w:rPr>
+          <w:noProof/>
+        </w:rPr>
+        <w:lastRenderedPageBreak/>
+        <w:drawing>
+          <wp:inline distT="0" distB="0" distL="0" distR="0" wp14:anchorId="56AB7DBC" wp14:editId="0C036D6B">
+            <wp:extent cx="5543550" cy="7543800"/>
+            <wp:effectExtent l="0" t="0" r="0" b="0"/>
+            <wp:docPr id="8" name="Picture 8"/>
+            <wp:cNvGraphicFramePr>
+              <a:graphicFrameLocks xmlns:a="http://schemas.openxmlformats.org/drawingml/2006/main" noChangeAspect="1"/>
+            </wp:cNvGraphicFramePr>
+            <a:graphic xmlns:a="http://schemas.openxmlformats.org/drawingml/2006/main">
+              <a:graphicData uri="http://schemas.openxmlformats.org/drawingml/2006/picture">
+                <pic:pic xmlns:pic="http://schemas.openxmlformats.org/drawingml/2006/picture">
+                  <pic:nvPicPr>
+                    <pic:cNvPr id="1" name=""/>
+                    <pic:cNvPicPr/>
+                  </pic:nvPicPr>
+                  <pic:blipFill>
+                    <a:blip r:embed="rId18"/>
+                    <a:stretch>
+                      <a:fillRect/>
+                    </a:stretch>
+                  </pic:blipFill>
+                  <pic:spPr>
+                    <a:xfrm>
+                      <a:off x="0" y="0"/>
+                      <a:ext cx="5543550" cy="7543800"/>
+                    </a:xfrm>
+                    <a:prstGeom prst="rect">
+                      <a:avLst/>
+                    </a:prstGeom>
+                  </pic:spPr>
+                </pic:pic>
+              </a:graphicData>
+            </a:graphic>
+          </wp:inline>
+        </w:drawing>
+      </w:r>
+    </w:p>
+    <w:p>
+      <w:pPr>
+        <w:rPr>
+          <w:bCs/>
+          <w:szCs w:val="24"/>
+        </w:rPr>
+      </w:pPr>
+    </w:p>
+    <w:p>
+      <w:pPr>
+        <w:rPr>
+          <w:bCs/>
+          <w:szCs w:val="24"/>
+        </w:rPr>
+      </w:pPr>
+    </w:p>
+    <w:p>
+      <w:pPr>
+        <w:rPr>
+          <w:bCs/>
+          <w:szCs w:val="24"/>
+        </w:rPr>
+      </w:pPr>
+      <w:r>
+        <w:rPr>
+          <w:bCs/>
+          <w:szCs w:val="24"/>
+        </w:rPr>
+        <w:lastRenderedPageBreak/>
+        <w:t>Posts.java</w:t>
+      </w:r>
+    </w:p>
+    <w:p>
+      <w:pPr>
+        <w:rPr>
+          <w:bCs/>
+          <w:szCs w:val="24"/>
+        </w:rPr>
+      </w:pPr>
+      <w:r>
+        <w:rPr>
+          <w:noProof/>
+        </w:rPr>
+        <w:drawing>
+          <wp:inline distT="0" distB="0" distL="0" distR="0" wp14:anchorId="731CD7F9" wp14:editId="59E9ADC1">
+            <wp:extent cx="5943600" cy="4839970"/>
+            <wp:effectExtent l="0" t="0" r="0" b="0"/>
+            <wp:docPr id="6" name="Picture 6"/>
+            <wp:cNvGraphicFramePr>
+              <a:graphicFrameLocks xmlns:a="http://schemas.openxmlformats.org/drawingml/2006/main" noChangeAspect="1"/>
+            </wp:cNvGraphicFramePr>
+            <a:graphic xmlns:a="http://schemas.openxmlformats.org/drawingml/2006/main">
+              <a:graphicData uri="http://schemas.openxmlformats.org/drawingml/2006/picture">
+                <pic:pic xmlns:pic="http://schemas.openxmlformats.org/drawingml/2006/picture">
+                  <pic:nvPicPr>
+                    <pic:cNvPr id="1" name=""/>
+                    <pic:cNvPicPr/>
+                  </pic:nvPicPr>
+                  <pic:blipFill>
+                    <a:blip r:embed="rId19"/>
+                    <a:stretch>
+                      <a:fillRect/>
+                    </a:stretch>
+                  </pic:blipFill>
+                  <pic:spPr>
+                    <a:xfrm>
+                      <a:off x="0" y="0"/>
+                      <a:ext cx="5943600" cy="4839970"/>
+                    </a:xfrm>
+                    <a:prstGeom prst="rect">
+                      <a:avLst/>
+                    </a:prstGeom>
+                  </pic:spPr>
+                </pic:pic>
+              </a:graphicData>
+            </a:graphic>
+          </wp:inline>
+        </w:drawing>
+      </w:r>
+    </w:p>
+    <w:p>
+      <w:pPr>
+        <w:rPr>
+          <w:bCs/>
+          <w:szCs w:val="24"/>
+        </w:rPr>
+      </w:pPr>
+      <w:r>
+        <w:rPr>
+          <w:bCs/>
+          <w:szCs w:val="24"/>
+        </w:rPr>
+        <w:t>Comments.java</w:t>
+      </w:r>
+    </w:p>
+    <w:p>
+      <w:pPr>
+        <w:rPr>
+          <w:bCs/>
+          <w:szCs w:val="24"/>
+        </w:rPr>
+      </w:pPr>
+    </w:p>
+    <w:p>
+      <w:pPr>
+        <w:rPr>
+          <w:bCs/>
+          <w:szCs w:val="24"/>
+        </w:rPr>
+      </w:pPr>
+    </w:p>
+    <w:p>
+      <w:pPr>
+        <w:rPr>
+          <w:bCs/>
+          <w:szCs w:val="24"/>
+        </w:rPr>
+      </w:pPr>
+      <w:r>
+        <w:rPr>
+          <w:bCs/>
+          <w:szCs w:val="24"/>
+        </w:rPr>
+        <w:t>Likes.java</w:t>
+      </w:r>
+    </w:p>
+    <w:p>
+      <w:pPr>
+        <w:rPr>
+          <w:bCs/>
+          <w:szCs w:val="24"/>
+        </w:rPr>
+      </w:pPr>
+    </w:p>
+    <w:p>
+      <w:pPr>
+        <w:rPr>
+          <w:b/>
+          <w:szCs w:val="24"/>
+        </w:rPr>
+      </w:pPr>
+    </w:p>
+    <w:p>
+      <w:pPr>
+        <w:rPr>
+          <w:b/>
+          <w:szCs w:val="24"/>
+        </w:rPr>
+      </w:pPr>
+      <w:r>
+        <w:rPr>
+          <w:b/>
+          <w:szCs w:val="24"/>
+        </w:rPr>
         <w:t>Screenshots of Running Application:</w:t>
       </w:r>
     </w:p>
@@ -527,13 +1363,32 @@
         <w:t>URL to GitHub Repository:</w:t>
       </w:r>
     </w:p>
+    <w:p>
+      <w:pPr>
+        <w:rPr>
+          <w:bCs/>
+          <w:szCs w:val="24"/>
+        </w:rPr>
+      </w:pPr>
+      <w:hyperlink r:id="rId20" w:history="1">
+        <w:r>
+          <w:rPr>
+            <w:rStyle w:val="Hyperlink"/>
+            <w:bCs/>
+            <w:szCs w:val="24"/>
+          </w:rPr>
+          <w:t>https://github.com/jamesaiello42/Promineo-Back-End-Bootcamp-Group-Project</w:t>
+        </w:r>
+      </w:hyperlink>
+      <w:r>
+        <w:rPr>
+          <w:bCs/>
+          <w:szCs w:val="24"/>
+        </w:rPr>
+        <w:t xml:space="preserve"> </w:t>
+      </w:r>
+    </w:p>
     <w:sectPr>
-      <w:headerReference w:type="even" r:id="rId7"/>
-      <w:headerReference w:type="default" r:id="rId8"/>
-      <w:footerReference w:type="even" r:id="rId9"/>
-      <w:footerReference w:type="default" r:id="rId10"/>
-      <w:headerReference w:type="first" r:id="rId11"/>
-      <w:footerReference w:type="first" r:id="rId12"/>
       <w:pgSz w:w="12240" w:h="15840"/>
       <w:pgMar w:top="1440" w:right="1440" w:bottom="1440" w:left="1440" w:header="720" w:footer="720" w:gutter="0"/>
       <w:cols w:space="720"/>
@@ -568,36 +1423,6 @@
 </w:endnotes>
 </file>
 
-<file path=word/footer1.xml><?xml version="1.0" encoding="utf-8"?>
-<w:ftr xmlns:wpc="http://schemas.microsoft.com/office/word/2010/wordprocessingCanvas" xmlns:cx="http://schemas.microsoft.com/office/drawing/2014/chartex" xmlns:cx1="http://schemas.microsoft.com/office/drawing/2015/9/8/chartex" xmlns:cx2="http://schemas.microsoft.com/office/drawing/2015/10/21/chartex" xmlns:cx3="http://schemas.microsoft.com/office/drawing/2016/5/9/chartex" xmlns:cx4="http://schemas.microsoft.com/office/drawing/2016/5/10/chartex" xmlns:cx5="http://schemas.microsoft.com/office/drawing/2016/5/11/chartex" xmlns:cx6="http://schemas.microsoft.com/office/drawing/2016/5/12/chartex" xmlns:cx7="http://schemas.microsoft.com/office/drawing/2016/5/13/chartex" xmlns:cx8="http://schemas.microsoft.com/office/drawing/2016/5/14/chartex" xmlns:mc="http://schemas.openxmlformats.org/markup-compatibility/2006" xmlns:aink="http://schemas.microsoft.com/office/drawing/2016/ink" xmlns:am3d="http://schemas.microsoft.com/office/drawing/2017/model3d" xmlns:o="urn:schemas-microsoft-com:office:office" xmlns:r="http://schemas.openxmlformats.org/officeDocument/2006/relationships" xmlns:m="http://schemas.openxmlformats.org/officeDocument/2006/math" xmlns:v="urn:schemas-microsoft-com:vml" xmlns:wp14="http://schemas.microsoft.com/office/word/2010/wordprocessingDrawing" xmlns:wp="http://schemas.openxmlformats.org/drawingml/2006/wordprocessingDrawing" xmlns:w10="urn:schemas-microsoft-com:office:word" xmlns:w="http://schemas.openxmlformats.org/wordprocessingml/2006/main" xmlns:w14="http://schemas.microsoft.com/office/word/2010/wordml" xmlns:w15="http://schemas.microsoft.com/office/word/2012/wordml" xmlns:w16cex="http://schemas.microsoft.com/office/word/2018/wordml/cex" xmlns:w16cid="http://schemas.microsoft.com/office/word/2016/wordml/cid" xmlns:w16="http://schemas.microsoft.com/office/word/2018/wordml" xmlns:w16se="http://schemas.microsoft.com/office/word/2015/wordml/symex" xmlns:wpg="http://schemas.microsoft.com/office/word/2010/wordprocessingGroup" xmlns:wpi="http://schemas.microsoft.com/office/word/2010/wordprocessingInk" xmlns:wne="http://schemas.microsoft.com/office/word/2006/wordml" xmlns:wps="http://schemas.microsoft.com/office/word/2010/wordprocessingShape" mc:Ignorable="w14 w15 w16se w16cid w16 w16cex wp14">
-  <w:p>
-    <w:pPr>
-      <w:pStyle w:val="Footer"/>
-    </w:pPr>
-  </w:p>
-</w:ftr>
-</file>
-
-<file path=word/footer2.xml><?xml version="1.0" encoding="utf-8"?>
-<w:ftr xmlns:wpc="http://schemas.microsoft.com/office/word/2010/wordprocessingCanvas" xmlns:cx="http://schemas.microsoft.com/office/drawing/2014/chartex" xmlns:cx1="http://schemas.microsoft.com/office/drawing/2015/9/8/chartex" xmlns:cx2="http://schemas.microsoft.com/office/drawing/2015/10/21/chartex" xmlns:cx3="http://schemas.microsoft.com/office/drawing/2016/5/9/chartex" xmlns:cx4="http://schemas.microsoft.com/office/drawing/2016/5/10/chartex" xmlns:cx5="http://schemas.microsoft.com/office/drawing/2016/5/11/chartex" xmlns:cx6="http://schemas.microsoft.com/office/drawing/2016/5/12/chartex" xmlns:cx7="http://schemas.microsoft.com/office/drawing/2016/5/13/chartex" xmlns:cx8="http://schemas.microsoft.com/office/drawing/2016/5/14/chartex" xmlns:mc="http://schemas.openxmlformats.org/markup-compatibility/2006" xmlns:aink="http://schemas.microsoft.com/office/drawing/2016/ink" xmlns:am3d="http://schemas.microsoft.com/office/drawing/2017/model3d" xmlns:o="urn:schemas-microsoft-com:office:office" xmlns:r="http://schemas.openxmlformats.org/officeDocument/2006/relationships" xmlns:m="http://schemas.openxmlformats.org/officeDocument/2006/math" xmlns:v="urn:schemas-microsoft-com:vml" xmlns:wp14="http://schemas.microsoft.com/office/word/2010/wordprocessingDrawing" xmlns:wp="http://schemas.openxmlformats.org/drawingml/2006/wordprocessingDrawing" xmlns:w10="urn:schemas-microsoft-com:office:word" xmlns:w="http://schemas.openxmlformats.org/wordprocessingml/2006/main" xmlns:w14="http://schemas.microsoft.com/office/word/2010/wordml" xmlns:w15="http://schemas.microsoft.com/office/word/2012/wordml" xmlns:w16cex="http://schemas.microsoft.com/office/word/2018/wordml/cex" xmlns:w16cid="http://schemas.microsoft.com/office/word/2016/wordml/cid" xmlns:w16="http://schemas.microsoft.com/office/word/2018/wordml" xmlns:w16se="http://schemas.microsoft.com/office/word/2015/wordml/symex" xmlns:wpg="http://schemas.microsoft.com/office/word/2010/wordprocessingGroup" xmlns:wpi="http://schemas.microsoft.com/office/word/2010/wordprocessingInk" xmlns:wne="http://schemas.microsoft.com/office/word/2006/wordml" xmlns:wps="http://schemas.microsoft.com/office/word/2010/wordprocessingShape" mc:Ignorable="w14 w15 w16se w16cid w16 w16cex wp14">
-  <w:p>
-    <w:pPr>
-      <w:pStyle w:val="Footer"/>
-    </w:pPr>
-  </w:p>
-</w:ftr>
-</file>
-
-<file path=word/footer3.xml><?xml version="1.0" encoding="utf-8"?>
-<w:ftr xmlns:wpc="http://schemas.microsoft.com/office/word/2010/wordprocessingCanvas" xmlns:cx="http://schemas.microsoft.com/office/drawing/2014/chartex" xmlns:cx1="http://schemas.microsoft.com/office/drawing/2015/9/8/chartex" xmlns:cx2="http://schemas.microsoft.com/office/drawing/2015/10/21/chartex" xmlns:cx3="http://schemas.microsoft.com/office/drawing/2016/5/9/chartex" xmlns:cx4="http://schemas.microsoft.com/office/drawing/2016/5/10/chartex" xmlns:cx5="http://schemas.microsoft.com/office/drawing/2016/5/11/chartex" xmlns:cx6="http://schemas.microsoft.com/office/drawing/2016/5/12/chartex" xmlns:cx7="http://schemas.microsoft.com/office/drawing/2016/5/13/chartex" xmlns:cx8="http://schemas.microsoft.com/office/drawing/2016/5/14/chartex" xmlns:mc="http://schemas.openxmlformats.org/markup-compatibility/2006" xmlns:aink="http://schemas.microsoft.com/office/drawing/2016/ink" xmlns:am3d="http://schemas.microsoft.com/office/drawing/2017/model3d" xmlns:o="urn:schemas-microsoft-com:office:office" xmlns:r="http://schemas.openxmlformats.org/officeDocument/2006/relationships" xmlns:m="http://schemas.openxmlformats.org/officeDocument/2006/math" xmlns:v="urn:schemas-microsoft-com:vml" xmlns:wp14="http://schemas.microsoft.com/office/word/2010/wordprocessingDrawing" xmlns:wp="http://schemas.openxmlformats.org/drawingml/2006/wordprocessingDrawing" xmlns:w10="urn:schemas-microsoft-com:office:word" xmlns:w="http://schemas.openxmlformats.org/wordprocessingml/2006/main" xmlns:w14="http://schemas.microsoft.com/office/word/2010/wordml" xmlns:w15="http://schemas.microsoft.com/office/word/2012/wordml" xmlns:w16cex="http://schemas.microsoft.com/office/word/2018/wordml/cex" xmlns:w16cid="http://schemas.microsoft.com/office/word/2016/wordml/cid" xmlns:w16="http://schemas.microsoft.com/office/word/2018/wordml" xmlns:w16se="http://schemas.microsoft.com/office/word/2015/wordml/symex" xmlns:wpg="http://schemas.microsoft.com/office/word/2010/wordprocessingGroup" xmlns:wpi="http://schemas.microsoft.com/office/word/2010/wordprocessingInk" xmlns:wne="http://schemas.microsoft.com/office/word/2006/wordml" xmlns:wps="http://schemas.microsoft.com/office/word/2010/wordprocessingShape" mc:Ignorable="w14 w15 w16se w16cid w16 w16cex wp14">
-  <w:p>
-    <w:pPr>
-      <w:pStyle w:val="Footer"/>
-    </w:pPr>
-  </w:p>
-</w:ftr>
-</file>
-
 <file path=word/footnotes.xml><?xml version="1.0" encoding="utf-8"?>
 <w:footnotes xmlns:wpc="http://schemas.microsoft.com/office/word/2010/wordprocessingCanvas" xmlns:cx="http://schemas.microsoft.com/office/drawing/2014/chartex" xmlns:cx1="http://schemas.microsoft.com/office/drawing/2015/9/8/chartex" xmlns:cx2="http://schemas.microsoft.com/office/drawing/2015/10/21/chartex" xmlns:cx3="http://schemas.microsoft.com/office/drawing/2016/5/9/chartex" xmlns:cx4="http://schemas.microsoft.com/office/drawing/2016/5/10/chartex" xmlns:cx5="http://schemas.microsoft.com/office/drawing/2016/5/11/chartex" xmlns:cx6="http://schemas.microsoft.com/office/drawing/2016/5/12/chartex" xmlns:cx7="http://schemas.microsoft.com/office/drawing/2016/5/13/chartex" xmlns:cx8="http://schemas.microsoft.com/office/drawing/2016/5/14/chartex" xmlns:mc="http://schemas.openxmlformats.org/markup-compatibility/2006" xmlns:aink="http://schemas.microsoft.com/office/drawing/2016/ink" xmlns:am3d="http://schemas.microsoft.com/office/drawing/2017/model3d" xmlns:o="urn:schemas-microsoft-com:office:office" xmlns:r="http://schemas.openxmlformats.org/officeDocument/2006/relationships" xmlns:m="http://schemas.openxmlformats.org/officeDocument/2006/math" xmlns:v="urn:schemas-microsoft-com:vml" xmlns:wp14="http://schemas.microsoft.com/office/word/2010/wordprocessingDrawing" xmlns:wp="http://schemas.openxmlformats.org/drawingml/2006/wordprocessingDrawing" xmlns:w10="urn:schemas-microsoft-com:office:word" xmlns:w="http://schemas.openxmlformats.org/wordprocessingml/2006/main" xmlns:w14="http://schemas.microsoft.com/office/word/2010/wordml" xmlns:w15="http://schemas.microsoft.com/office/word/2012/wordml" xmlns:w16cex="http://schemas.microsoft.com/office/word/2018/wordml/cex" xmlns:w16cid="http://schemas.microsoft.com/office/word/2016/wordml/cid" xmlns:w16="http://schemas.microsoft.com/office/word/2018/wordml" xmlns:w16se="http://schemas.microsoft.com/office/word/2015/wordml/symex" xmlns:wpg="http://schemas.microsoft.com/office/word/2010/wordprocessingGroup" xmlns:wpi="http://schemas.microsoft.com/office/word/2010/wordprocessingInk" xmlns:wne="http://schemas.microsoft.com/office/word/2006/wordml" xmlns:wps="http://schemas.microsoft.com/office/word/2010/wordprocessingShape" mc:Ignorable="w14 w15 w16se w16cid w16 w16cex wp14">
   <w:footnote w:type="separator" w:id="-1">
@@ -621,36 +1446,6 @@
     </w:p>
   </w:footnote>
 </w:footnotes>
-</file>
-
-<file path=word/header1.xml><?xml version="1.0" encoding="utf-8"?>
-<w:hdr xmlns:wpc="http://schemas.microsoft.com/office/word/2010/wordprocessingCanvas" xmlns:cx="http://schemas.microsoft.com/office/drawing/2014/chartex" xmlns:cx1="http://schemas.microsoft.com/office/drawing/2015/9/8/chartex" xmlns:cx2="http://schemas.microsoft.com/office/drawing/2015/10/21/chartex" xmlns:cx3="http://schemas.microsoft.com/office/drawing/2016/5/9/chartex" xmlns:cx4="http://schemas.microsoft.com/office/drawing/2016/5/10/chartex" xmlns:cx5="http://schemas.microsoft.com/office/drawing/2016/5/11/chartex" xmlns:cx6="http://schemas.microsoft.com/office/drawing/2016/5/12/chartex" xmlns:cx7="http://schemas.microsoft.com/office/drawing/2016/5/13/chartex" xmlns:cx8="http://schemas.microsoft.com/office/drawing/2016/5/14/chartex" xmlns:mc="http://schemas.openxmlformats.org/markup-compatibility/2006" xmlns:aink="http://schemas.microsoft.com/office/drawing/2016/ink" xmlns:am3d="http://schemas.microsoft.com/office/drawing/2017/model3d" xmlns:o="urn:schemas-microsoft-com:office:office" xmlns:r="http://schemas.openxmlformats.org/officeDocument/2006/relationships" xmlns:m="http://schemas.openxmlformats.org/officeDocument/2006/math" xmlns:v="urn:schemas-microsoft-com:vml" xmlns:wp14="http://schemas.microsoft.com/office/word/2010/wordprocessingDrawing" xmlns:wp="http://schemas.openxmlformats.org/drawingml/2006/wordprocessingDrawing" xmlns:w10="urn:schemas-microsoft-com:office:word" xmlns:w="http://schemas.openxmlformats.org/wordprocessingml/2006/main" xmlns:w14="http://schemas.microsoft.com/office/word/2010/wordml" xmlns:w15="http://schemas.microsoft.com/office/word/2012/wordml" xmlns:w16cex="http://schemas.microsoft.com/office/word/2018/wordml/cex" xmlns:w16cid="http://schemas.microsoft.com/office/word/2016/wordml/cid" xmlns:w16="http://schemas.microsoft.com/office/word/2018/wordml" xmlns:w16se="http://schemas.microsoft.com/office/word/2015/wordml/symex" xmlns:wpg="http://schemas.microsoft.com/office/word/2010/wordprocessingGroup" xmlns:wpi="http://schemas.microsoft.com/office/word/2010/wordprocessingInk" xmlns:wne="http://schemas.microsoft.com/office/word/2006/wordml" xmlns:wps="http://schemas.microsoft.com/office/word/2010/wordprocessingShape" mc:Ignorable="w14 w15 w16se w16cid w16 w16cex wp14">
-  <w:p>
-    <w:pPr>
-      <w:pStyle w:val="Header"/>
-    </w:pPr>
-  </w:p>
-</w:hdr>
-</file>
-
-<file path=word/header2.xml><?xml version="1.0" encoding="utf-8"?>
-<w:hdr xmlns:wpc="http://schemas.microsoft.com/office/word/2010/wordprocessingCanvas" xmlns:cx="http://schemas.microsoft.com/office/drawing/2014/chartex" xmlns:cx1="http://schemas.microsoft.com/office/drawing/2015/9/8/chartex" xmlns:cx2="http://schemas.microsoft.com/office/drawing/2015/10/21/chartex" xmlns:cx3="http://schemas.microsoft.com/office/drawing/2016/5/9/chartex" xmlns:cx4="http://schemas.microsoft.com/office/drawing/2016/5/10/chartex" xmlns:cx5="http://schemas.microsoft.com/office/drawing/2016/5/11/chartex" xmlns:cx6="http://schemas.microsoft.com/office/drawing/2016/5/12/chartex" xmlns:cx7="http://schemas.microsoft.com/office/drawing/2016/5/13/chartex" xmlns:cx8="http://schemas.microsoft.com/office/drawing/2016/5/14/chartex" xmlns:mc="http://schemas.openxmlformats.org/markup-compatibility/2006" xmlns:aink="http://schemas.microsoft.com/office/drawing/2016/ink" xmlns:am3d="http://schemas.microsoft.com/office/drawing/2017/model3d" xmlns:o="urn:schemas-microsoft-com:office:office" xmlns:r="http://schemas.openxmlformats.org/officeDocument/2006/relationships" xmlns:m="http://schemas.openxmlformats.org/officeDocument/2006/math" xmlns:v="urn:schemas-microsoft-com:vml" xmlns:wp14="http://schemas.microsoft.com/office/word/2010/wordprocessingDrawing" xmlns:wp="http://schemas.openxmlformats.org/drawingml/2006/wordprocessingDrawing" xmlns:w10="urn:schemas-microsoft-com:office:word" xmlns:w="http://schemas.openxmlformats.org/wordprocessingml/2006/main" xmlns:w14="http://schemas.microsoft.com/office/word/2010/wordml" xmlns:w15="http://schemas.microsoft.com/office/word/2012/wordml" xmlns:w16cex="http://schemas.microsoft.com/office/word/2018/wordml/cex" xmlns:w16cid="http://schemas.microsoft.com/office/word/2016/wordml/cid" xmlns:w16="http://schemas.microsoft.com/office/word/2018/wordml" xmlns:w16se="http://schemas.microsoft.com/office/word/2015/wordml/symex" xmlns:wpg="http://schemas.microsoft.com/office/word/2010/wordprocessingGroup" xmlns:wpi="http://schemas.microsoft.com/office/word/2010/wordprocessingInk" xmlns:wne="http://schemas.microsoft.com/office/word/2006/wordml" xmlns:wps="http://schemas.microsoft.com/office/word/2010/wordprocessingShape" mc:Ignorable="w14 w15 w16se w16cid w16 w16cex wp14">
-  <w:p>
-    <w:pPr>
-      <w:pStyle w:val="Header"/>
-    </w:pPr>
-  </w:p>
-</w:hdr>
-</file>
-
-<file path=word/header3.xml><?xml version="1.0" encoding="utf-8"?>
-<w:hdr xmlns:wpc="http://schemas.microsoft.com/office/word/2010/wordprocessingCanvas" xmlns:cx="http://schemas.microsoft.com/office/drawing/2014/chartex" xmlns:cx1="http://schemas.microsoft.com/office/drawing/2015/9/8/chartex" xmlns:cx2="http://schemas.microsoft.com/office/drawing/2015/10/21/chartex" xmlns:cx3="http://schemas.microsoft.com/office/drawing/2016/5/9/chartex" xmlns:cx4="http://schemas.microsoft.com/office/drawing/2016/5/10/chartex" xmlns:cx5="http://schemas.microsoft.com/office/drawing/2016/5/11/chartex" xmlns:cx6="http://schemas.microsoft.com/office/drawing/2016/5/12/chartex" xmlns:cx7="http://schemas.microsoft.com/office/drawing/2016/5/13/chartex" xmlns:cx8="http://schemas.microsoft.com/office/drawing/2016/5/14/chartex" xmlns:mc="http://schemas.openxmlformats.org/markup-compatibility/2006" xmlns:aink="http://schemas.microsoft.com/office/drawing/2016/ink" xmlns:am3d="http://schemas.microsoft.com/office/drawing/2017/model3d" xmlns:o="urn:schemas-microsoft-com:office:office" xmlns:r="http://schemas.openxmlformats.org/officeDocument/2006/relationships" xmlns:m="http://schemas.openxmlformats.org/officeDocument/2006/math" xmlns:v="urn:schemas-microsoft-com:vml" xmlns:wp14="http://schemas.microsoft.com/office/word/2010/wordprocessingDrawing" xmlns:wp="http://schemas.openxmlformats.org/drawingml/2006/wordprocessingDrawing" xmlns:w10="urn:schemas-microsoft-com:office:word" xmlns:w="http://schemas.openxmlformats.org/wordprocessingml/2006/main" xmlns:w14="http://schemas.microsoft.com/office/word/2010/wordml" xmlns:w15="http://schemas.microsoft.com/office/word/2012/wordml" xmlns:w16cex="http://schemas.microsoft.com/office/word/2018/wordml/cex" xmlns:w16cid="http://schemas.microsoft.com/office/word/2016/wordml/cid" xmlns:w16="http://schemas.microsoft.com/office/word/2018/wordml" xmlns:w16se="http://schemas.microsoft.com/office/word/2015/wordml/symex" xmlns:wpg="http://schemas.microsoft.com/office/word/2010/wordprocessingGroup" xmlns:wpi="http://schemas.microsoft.com/office/word/2010/wordprocessingInk" xmlns:wne="http://schemas.microsoft.com/office/word/2006/wordml" xmlns:wps="http://schemas.microsoft.com/office/word/2010/wordprocessingShape" mc:Ignorable="w14 w15 w16se w16cid w16 w16cex wp14">
-  <w:p>
-    <w:pPr>
-      <w:pStyle w:val="Header"/>
-    </w:pPr>
-  </w:p>
-</w:hdr>
 </file>
 
 <file path=word/numbering.xml><?xml version="1.0" encoding="utf-8"?>
@@ -965,6 +1760,7 @@
     <w:lsdException w:name="HTML Sample" w:semiHidden="1" w:unhideWhenUsed="1"/>
     <w:lsdException w:name="HTML Typewriter" w:semiHidden="1" w:unhideWhenUsed="1"/>
     <w:lsdException w:name="HTML Variable" w:semiHidden="1" w:unhideWhenUsed="1"/>
+    <w:lsdException w:name="Normal Table" w:semiHidden="1" w:unhideWhenUsed="1"/>
     <w:lsdException w:name="annotation subject" w:semiHidden="1" w:unhideWhenUsed="1"/>
     <w:lsdException w:name="No List" w:semiHidden="1" w:unhideWhenUsed="1"/>
     <w:lsdException w:name="Outline List 1" w:semiHidden="1" w:unhideWhenUsed="1"/>
@@ -1011,8 +1807,10 @@
     <w:lsdException w:name="Table Subtle 2" w:semiHidden="1" w:unhideWhenUsed="1"/>
     <w:lsdException w:name="Table Web 1" w:semiHidden="1" w:unhideWhenUsed="1"/>
     <w:lsdException w:name="Table Web 2" w:semiHidden="1" w:unhideWhenUsed="1"/>
+    <w:lsdException w:name="Table Web 3" w:semiHidden="1" w:unhideWhenUsed="1"/>
     <w:lsdException w:name="Balloon Text" w:semiHidden="1" w:unhideWhenUsed="1"/>
     <w:lsdException w:name="Table Grid" w:uiPriority="39"/>
+    <w:lsdException w:name="Table Theme" w:semiHidden="1" w:unhideWhenUsed="1"/>
     <w:lsdException w:name="Placeholder Text" w:semiHidden="1"/>
     <w:lsdException w:name="No Spacing" w:uiPriority="1" w:qFormat="1"/>
     <w:lsdException w:name="Light Shading" w:uiPriority="60"/>
@@ -1417,6 +2215,41 @@
       <w:contextualSpacing/>
     </w:pPr>
   </w:style>
+  <w:style w:type="character" w:styleId="Hyperlink">
+    <w:name w:val="Hyperlink"/>
+    <w:basedOn w:val="DefaultParagraphFont"/>
+    <w:uiPriority w:val="99"/>
+    <w:unhideWhenUsed/>
+    <w:rsid w:val="00C54FFC"/>
+    <w:rPr>
+      <w:color w:val="0563C1" w:themeColor="hyperlink"/>
+      <w:u w:val="single"/>
+    </w:rPr>
+  </w:style>
+  <w:style w:type="character" w:styleId="UnresolvedMention">
+    <w:name w:val="Unresolved Mention"/>
+    <w:basedOn w:val="DefaultParagraphFont"/>
+    <w:uiPriority w:val="99"/>
+    <w:semiHidden/>
+    <w:unhideWhenUsed/>
+    <w:rsid w:val="00C54FFC"/>
+    <w:rPr>
+      <w:color w:val="605E5C"/>
+      <w:shd w:val="clear" w:color="auto" w:fill="E1DFDD"/>
+    </w:rPr>
+  </w:style>
+  <w:style w:type="character" w:styleId="FollowedHyperlink">
+    <w:name w:val="FollowedHyperlink"/>
+    <w:basedOn w:val="DefaultParagraphFont"/>
+    <w:uiPriority w:val="99"/>
+    <w:semiHidden/>
+    <w:unhideWhenUsed/>
+    <w:rsid w:val="00C54FFC"/>
+    <w:rPr>
+      <w:color w:val="954F72" w:themeColor="followedHyperlink"/>
+      <w:u w:val="single"/>
+    </w:rPr>
+  </w:style>
 </w:styles>
 </file>
 

</xml_diff>

<commit_message>
Completed Word Project file.
</commit_message>
<xml_diff>
--- a/Week 6 Coding Assignment.docx
+++ b/Week 6 Coding Assignment.docx
@@ -463,17 +463,30 @@
           <w:b/>
           <w:szCs w:val="24"/>
         </w:rPr>
-        <w:t>Screenshots of Code:</w:t>
-      </w:r>
-    </w:p>
-    <w:p>
-      <w:pPr>
-        <w:rPr>
-          <w:bCs/>
-          <w:szCs w:val="24"/>
-        </w:rPr>
-      </w:pPr>
-      <w:proofErr w:type="spellStart"/>
+        <w:t>Screenshots of Code</w:t>
+      </w:r>
+      <w:r>
+        <w:rPr>
+          <w:b/>
+          <w:szCs w:val="24"/>
+        </w:rPr>
+        <w:t xml:space="preserve"> (Zooming is recommended)</w:t>
+      </w:r>
+      <w:r>
+        <w:rPr>
+          <w:b/>
+          <w:szCs w:val="24"/>
+        </w:rPr>
+        <w:t>:</w:t>
+      </w:r>
+    </w:p>
+    <w:p>
+      <w:pPr>
+        <w:rPr>
+          <w:bCs/>
+          <w:szCs w:val="24"/>
+        </w:rPr>
+      </w:pPr>
       <w:r>
         <w:rPr>
           <w:bCs/>
@@ -481,7 +494,6 @@
         </w:rPr>
         <w:t>Create_DB.sql</w:t>
       </w:r>
-      <w:proofErr w:type="spellEnd"/>
     </w:p>
     <w:p>
       <w:pPr>
@@ -1285,14 +1297,47 @@
           <w:szCs w:val="24"/>
         </w:rPr>
       </w:pPr>
-    </w:p>
-    <w:p>
-      <w:pPr>
-        <w:rPr>
-          <w:bCs/>
-          <w:szCs w:val="24"/>
-        </w:rPr>
-      </w:pPr>
+      <w:r>
+        <w:rPr>
+          <w:noProof/>
+        </w:rPr>
+        <w:lastRenderedPageBreak/>
+        <w:drawing>
+          <wp:inline distT="0" distB="0" distL="0" distR="0" wp14:anchorId="0901A91F" wp14:editId="1FC1B606">
+            <wp:extent cx="4428766" cy="7588155"/>
+            <wp:effectExtent l="0" t="0" r="0" b="0"/>
+            <wp:docPr id="47" name="Picture 47"/>
+            <wp:cNvGraphicFramePr>
+              <a:graphicFrameLocks xmlns:a="http://schemas.openxmlformats.org/drawingml/2006/main" noChangeAspect="1"/>
+            </wp:cNvGraphicFramePr>
+            <a:graphic xmlns:a="http://schemas.openxmlformats.org/drawingml/2006/main">
+              <a:graphicData uri="http://schemas.openxmlformats.org/drawingml/2006/picture">
+                <pic:pic xmlns:pic="http://schemas.openxmlformats.org/drawingml/2006/picture">
+                  <pic:nvPicPr>
+                    <pic:cNvPr id="1" name=""/>
+                    <pic:cNvPicPr/>
+                  </pic:nvPicPr>
+                  <pic:blipFill>
+                    <a:blip r:embed="rId20"/>
+                    <a:stretch>
+                      <a:fillRect/>
+                    </a:stretch>
+                  </pic:blipFill>
+                  <pic:spPr>
+                    <a:xfrm>
+                      <a:off x="0" y="0"/>
+                      <a:ext cx="4456131" cy="7635041"/>
+                    </a:xfrm>
+                    <a:prstGeom prst="rect">
+                      <a:avLst/>
+                    </a:prstGeom>
+                  </pic:spPr>
+                </pic:pic>
+              </a:graphicData>
+            </a:graphic>
+          </wp:inline>
+        </w:drawing>
+      </w:r>
     </w:p>
     <w:p>
       <w:pPr>
@@ -1308,22 +1353,476 @@
         </w:rPr>
         <w:t>Likes.java</w:t>
       </w:r>
-    </w:p>
-    <w:p>
-      <w:pPr>
-        <w:rPr>
-          <w:bCs/>
-          <w:szCs w:val="24"/>
-        </w:rPr>
-      </w:pPr>
-    </w:p>
-    <w:p>
-      <w:pPr>
-        <w:rPr>
-          <w:b/>
-          <w:szCs w:val="24"/>
-        </w:rPr>
-      </w:pPr>
+      <w:r>
+        <w:rPr>
+          <w:noProof/>
+        </w:rPr>
+        <w:t xml:space="preserve"> </w:t>
+      </w:r>
+    </w:p>
+    <w:p>
+      <w:pPr>
+        <w:rPr>
+          <w:bCs/>
+          <w:szCs w:val="24"/>
+        </w:rPr>
+      </w:pPr>
+      <w:r>
+        <w:rPr>
+          <w:noProof/>
+        </w:rPr>
+        <w:lastRenderedPageBreak/>
+        <w:drawing>
+          <wp:inline distT="0" distB="0" distL="0" distR="0" wp14:anchorId="2F6978A6" wp14:editId="20D5BB97">
+            <wp:extent cx="5106010" cy="8888367"/>
+            <wp:effectExtent l="0" t="0" r="0" b="8255"/>
+            <wp:docPr id="46" name="Picture 46"/>
+            <wp:cNvGraphicFramePr>
+              <a:graphicFrameLocks xmlns:a="http://schemas.openxmlformats.org/drawingml/2006/main" noChangeAspect="1"/>
+            </wp:cNvGraphicFramePr>
+            <a:graphic xmlns:a="http://schemas.openxmlformats.org/drawingml/2006/main">
+              <a:graphicData uri="http://schemas.openxmlformats.org/drawingml/2006/picture">
+                <pic:pic xmlns:pic="http://schemas.openxmlformats.org/drawingml/2006/picture">
+                  <pic:nvPicPr>
+                    <pic:cNvPr id="1" name=""/>
+                    <pic:cNvPicPr/>
+                  </pic:nvPicPr>
+                  <pic:blipFill>
+                    <a:blip r:embed="rId21"/>
+                    <a:stretch>
+                      <a:fillRect/>
+                    </a:stretch>
+                  </pic:blipFill>
+                  <pic:spPr>
+                    <a:xfrm>
+                      <a:off x="0" y="0"/>
+                      <a:ext cx="5110707" cy="8896543"/>
+                    </a:xfrm>
+                    <a:prstGeom prst="rect">
+                      <a:avLst/>
+                    </a:prstGeom>
+                  </pic:spPr>
+                </pic:pic>
+              </a:graphicData>
+            </a:graphic>
+          </wp:inline>
+        </w:drawing>
+      </w:r>
+    </w:p>
+    <w:p>
+      <w:pPr>
+        <w:rPr>
+          <w:b/>
+          <w:szCs w:val="24"/>
+        </w:rPr>
+      </w:pPr>
+    </w:p>
+    <w:p>
+      <w:pPr>
+        <w:rPr>
+          <w:bCs/>
+          <w:szCs w:val="24"/>
+        </w:rPr>
+      </w:pPr>
+      <w:r>
+        <w:rPr>
+          <w:bCs/>
+          <w:szCs w:val="24"/>
+        </w:rPr>
+        <w:t>UsersDao.java</w:t>
+      </w:r>
+    </w:p>
+    <w:p>
+      <w:pPr>
+        <w:rPr>
+          <w:bCs/>
+          <w:szCs w:val="24"/>
+        </w:rPr>
+      </w:pPr>
+      <w:r>
+        <w:rPr>
+          <w:noProof/>
+        </w:rPr>
+        <w:drawing>
+          <wp:inline distT="0" distB="0" distL="0" distR="0" wp14:anchorId="4ACF6D6A" wp14:editId="644D7DAC">
+            <wp:extent cx="5943600" cy="3643630"/>
+            <wp:effectExtent l="0" t="0" r="0" b="0"/>
+            <wp:docPr id="48" name="Picture 48"/>
+            <wp:cNvGraphicFramePr>
+              <a:graphicFrameLocks xmlns:a="http://schemas.openxmlformats.org/drawingml/2006/main" noChangeAspect="1"/>
+            </wp:cNvGraphicFramePr>
+            <a:graphic xmlns:a="http://schemas.openxmlformats.org/drawingml/2006/main">
+              <a:graphicData uri="http://schemas.openxmlformats.org/drawingml/2006/picture">
+                <pic:pic xmlns:pic="http://schemas.openxmlformats.org/drawingml/2006/picture">
+                  <pic:nvPicPr>
+                    <pic:cNvPr id="1" name=""/>
+                    <pic:cNvPicPr/>
+                  </pic:nvPicPr>
+                  <pic:blipFill>
+                    <a:blip r:embed="rId22"/>
+                    <a:stretch>
+                      <a:fillRect/>
+                    </a:stretch>
+                  </pic:blipFill>
+                  <pic:spPr>
+                    <a:xfrm>
+                      <a:off x="0" y="0"/>
+                      <a:ext cx="5943600" cy="3643630"/>
+                    </a:xfrm>
+                    <a:prstGeom prst="rect">
+                      <a:avLst/>
+                    </a:prstGeom>
+                  </pic:spPr>
+                </pic:pic>
+              </a:graphicData>
+            </a:graphic>
+          </wp:inline>
+        </w:drawing>
+      </w:r>
+    </w:p>
+    <w:p>
+      <w:pPr>
+        <w:rPr>
+          <w:bCs/>
+          <w:szCs w:val="24"/>
+        </w:rPr>
+      </w:pPr>
+      <w:r>
+        <w:rPr>
+          <w:bCs/>
+          <w:szCs w:val="24"/>
+        </w:rPr>
+        <w:t>PostsDao.java</w:t>
+      </w:r>
+    </w:p>
+    <w:p>
+      <w:pPr>
+        <w:rPr>
+          <w:bCs/>
+          <w:szCs w:val="24"/>
+        </w:rPr>
+      </w:pPr>
+      <w:r>
+        <w:rPr>
+          <w:noProof/>
+        </w:rPr>
+        <w:lastRenderedPageBreak/>
+        <w:drawing>
+          <wp:inline distT="0" distB="0" distL="0" distR="0" wp14:anchorId="7CE100E2" wp14:editId="31590911">
+            <wp:extent cx="5943600" cy="7124700"/>
+            <wp:effectExtent l="0" t="0" r="0" b="0"/>
+            <wp:docPr id="49" name="Picture 49"/>
+            <wp:cNvGraphicFramePr>
+              <a:graphicFrameLocks xmlns:a="http://schemas.openxmlformats.org/drawingml/2006/main" noChangeAspect="1"/>
+            </wp:cNvGraphicFramePr>
+            <a:graphic xmlns:a="http://schemas.openxmlformats.org/drawingml/2006/main">
+              <a:graphicData uri="http://schemas.openxmlformats.org/drawingml/2006/picture">
+                <pic:pic xmlns:pic="http://schemas.openxmlformats.org/drawingml/2006/picture">
+                  <pic:nvPicPr>
+                    <pic:cNvPr id="1" name=""/>
+                    <pic:cNvPicPr/>
+                  </pic:nvPicPr>
+                  <pic:blipFill>
+                    <a:blip r:embed="rId23"/>
+                    <a:stretch>
+                      <a:fillRect/>
+                    </a:stretch>
+                  </pic:blipFill>
+                  <pic:spPr>
+                    <a:xfrm>
+                      <a:off x="0" y="0"/>
+                      <a:ext cx="5943600" cy="7124700"/>
+                    </a:xfrm>
+                    <a:prstGeom prst="rect">
+                      <a:avLst/>
+                    </a:prstGeom>
+                  </pic:spPr>
+                </pic:pic>
+              </a:graphicData>
+            </a:graphic>
+          </wp:inline>
+        </w:drawing>
+      </w:r>
+    </w:p>
+    <w:p>
+      <w:pPr>
+        <w:rPr>
+          <w:bCs/>
+          <w:szCs w:val="24"/>
+        </w:rPr>
+      </w:pPr>
+      <w:r>
+        <w:rPr>
+          <w:bCs/>
+          <w:szCs w:val="24"/>
+        </w:rPr>
+        <w:t>CommentsDao.java</w:t>
+      </w:r>
+    </w:p>
+    <w:p>
+      <w:pPr>
+        <w:rPr>
+          <w:bCs/>
+          <w:szCs w:val="24"/>
+        </w:rPr>
+      </w:pPr>
+      <w:r>
+        <w:lastRenderedPageBreak/>
+        <w:drawing>
+          <wp:inline distT="0" distB="0" distL="0" distR="0" wp14:anchorId="4EAB02A2" wp14:editId="0889FFBF">
+            <wp:extent cx="4538112" cy="7526740"/>
+            <wp:effectExtent l="0" t="0" r="0" b="0"/>
+            <wp:docPr id="50" name="Picture 50"/>
+            <wp:cNvGraphicFramePr>
+              <a:graphicFrameLocks xmlns:a="http://schemas.openxmlformats.org/drawingml/2006/main" noChangeAspect="1"/>
+            </wp:cNvGraphicFramePr>
+            <a:graphic xmlns:a="http://schemas.openxmlformats.org/drawingml/2006/main">
+              <a:graphicData uri="http://schemas.openxmlformats.org/drawingml/2006/picture">
+                <pic:pic xmlns:pic="http://schemas.openxmlformats.org/drawingml/2006/picture">
+                  <pic:nvPicPr>
+                    <pic:cNvPr id="1" name=""/>
+                    <pic:cNvPicPr/>
+                  </pic:nvPicPr>
+                  <pic:blipFill>
+                    <a:blip r:embed="rId24"/>
+                    <a:stretch>
+                      <a:fillRect/>
+                    </a:stretch>
+                  </pic:blipFill>
+                  <pic:spPr>
+                    <a:xfrm>
+                      <a:off x="0" y="0"/>
+                      <a:ext cx="4545665" cy="7539267"/>
+                    </a:xfrm>
+                    <a:prstGeom prst="rect">
+                      <a:avLst/>
+                    </a:prstGeom>
+                  </pic:spPr>
+                </pic:pic>
+              </a:graphicData>
+            </a:graphic>
+          </wp:inline>
+        </w:drawing>
+      </w:r>
+    </w:p>
+    <w:p>
+      <w:pPr>
+        <w:rPr>
+          <w:bCs/>
+          <w:szCs w:val="24"/>
+        </w:rPr>
+      </w:pPr>
+      <w:r>
+        <w:rPr>
+          <w:bCs/>
+          <w:szCs w:val="24"/>
+        </w:rPr>
+        <w:t>LikesDao.java</w:t>
+      </w:r>
+    </w:p>
+    <w:p>
+      <w:pPr>
+        <w:rPr>
+          <w:b/>
+          <w:szCs w:val="24"/>
+        </w:rPr>
+      </w:pPr>
+      <w:r>
+        <w:rPr>
+          <w:noProof/>
+        </w:rPr>
+        <w:lastRenderedPageBreak/>
+        <w:drawing>
+          <wp:inline distT="0" distB="0" distL="0" distR="0" wp14:anchorId="70A46EA9" wp14:editId="6F3649E5">
+            <wp:extent cx="5765165" cy="8229600"/>
+            <wp:effectExtent l="0" t="0" r="6985" b="0"/>
+            <wp:docPr id="52" name="Picture 52"/>
+            <wp:cNvGraphicFramePr>
+              <a:graphicFrameLocks xmlns:a="http://schemas.openxmlformats.org/drawingml/2006/main" noChangeAspect="1"/>
+            </wp:cNvGraphicFramePr>
+            <a:graphic xmlns:a="http://schemas.openxmlformats.org/drawingml/2006/main">
+              <a:graphicData uri="http://schemas.openxmlformats.org/drawingml/2006/picture">
+                <pic:pic xmlns:pic="http://schemas.openxmlformats.org/drawingml/2006/picture">
+                  <pic:nvPicPr>
+                    <pic:cNvPr id="1" name=""/>
+                    <pic:cNvPicPr/>
+                  </pic:nvPicPr>
+                  <pic:blipFill>
+                    <a:blip r:embed="rId25"/>
+                    <a:stretch>
+                      <a:fillRect/>
+                    </a:stretch>
+                  </pic:blipFill>
+                  <pic:spPr>
+                    <a:xfrm>
+                      <a:off x="0" y="0"/>
+                      <a:ext cx="5765165" cy="8229600"/>
+                    </a:xfrm>
+                    <a:prstGeom prst="rect">
+                      <a:avLst/>
+                    </a:prstGeom>
+                  </pic:spPr>
+                </pic:pic>
+              </a:graphicData>
+            </a:graphic>
+          </wp:inline>
+        </w:drawing>
+      </w:r>
+    </w:p>
+    <w:p>
+      <w:pPr>
+        <w:rPr>
+          <w:b/>
+          <w:szCs w:val="24"/>
+        </w:rPr>
+      </w:pPr>
+      <w:r>
+        <w:rPr>
+          <w:noProof/>
+        </w:rPr>
+        <w:lastRenderedPageBreak/>
+        <w:drawing>
+          <wp:inline distT="0" distB="0" distL="0" distR="0" wp14:anchorId="0E8A14A0" wp14:editId="1F7EB044">
+            <wp:extent cx="5943600" cy="3299460"/>
+            <wp:effectExtent l="0" t="0" r="0" b="0"/>
+            <wp:docPr id="53" name="Picture 53"/>
+            <wp:cNvGraphicFramePr>
+              <a:graphicFrameLocks xmlns:a="http://schemas.openxmlformats.org/drawingml/2006/main" noChangeAspect="1"/>
+            </wp:cNvGraphicFramePr>
+            <a:graphic xmlns:a="http://schemas.openxmlformats.org/drawingml/2006/main">
+              <a:graphicData uri="http://schemas.openxmlformats.org/drawingml/2006/picture">
+                <pic:pic xmlns:pic="http://schemas.openxmlformats.org/drawingml/2006/picture">
+                  <pic:nvPicPr>
+                    <pic:cNvPr id="1" name=""/>
+                    <pic:cNvPicPr/>
+                  </pic:nvPicPr>
+                  <pic:blipFill>
+                    <a:blip r:embed="rId26"/>
+                    <a:stretch>
+                      <a:fillRect/>
+                    </a:stretch>
+                  </pic:blipFill>
+                  <pic:spPr>
+                    <a:xfrm>
+                      <a:off x="0" y="0"/>
+                      <a:ext cx="5943600" cy="3299460"/>
+                    </a:xfrm>
+                    <a:prstGeom prst="rect">
+                      <a:avLst/>
+                    </a:prstGeom>
+                  </pic:spPr>
+                </pic:pic>
+              </a:graphicData>
+            </a:graphic>
+          </wp:inline>
+        </w:drawing>
+      </w:r>
+    </w:p>
+    <w:p>
+      <w:pPr>
+        <w:rPr>
+          <w:b/>
+          <w:szCs w:val="24"/>
+        </w:rPr>
+      </w:pPr>
+    </w:p>
+    <w:p>
+      <w:pPr>
+        <w:rPr>
+          <w:b/>
+          <w:szCs w:val="24"/>
+        </w:rPr>
+      </w:pPr>
+      <w:r>
+        <w:rPr>
+          <w:noProof/>
+        </w:rPr>
+        <w:lastRenderedPageBreak/>
+        <w:drawing>
+          <wp:inline distT="0" distB="0" distL="0" distR="0" wp14:anchorId="1F4DFD6D" wp14:editId="0E000A94">
+            <wp:extent cx="5666740" cy="8229600"/>
+            <wp:effectExtent l="0" t="0" r="0" b="0"/>
+            <wp:docPr id="54" name="Picture 54"/>
+            <wp:cNvGraphicFramePr>
+              <a:graphicFrameLocks xmlns:a="http://schemas.openxmlformats.org/drawingml/2006/main" noChangeAspect="1"/>
+            </wp:cNvGraphicFramePr>
+            <a:graphic xmlns:a="http://schemas.openxmlformats.org/drawingml/2006/main">
+              <a:graphicData uri="http://schemas.openxmlformats.org/drawingml/2006/picture">
+                <pic:pic xmlns:pic="http://schemas.openxmlformats.org/drawingml/2006/picture">
+                  <pic:nvPicPr>
+                    <pic:cNvPr id="1" name=""/>
+                    <pic:cNvPicPr/>
+                  </pic:nvPicPr>
+                  <pic:blipFill>
+                    <a:blip r:embed="rId27"/>
+                    <a:stretch>
+                      <a:fillRect/>
+                    </a:stretch>
+                  </pic:blipFill>
+                  <pic:spPr>
+                    <a:xfrm>
+                      <a:off x="0" y="0"/>
+                      <a:ext cx="5666740" cy="8229600"/>
+                    </a:xfrm>
+                    <a:prstGeom prst="rect">
+                      <a:avLst/>
+                    </a:prstGeom>
+                  </pic:spPr>
+                </pic:pic>
+              </a:graphicData>
+            </a:graphic>
+          </wp:inline>
+        </w:drawing>
+      </w:r>
+    </w:p>
+    <w:p>
+      <w:pPr>
+        <w:rPr>
+          <w:b/>
+          <w:szCs w:val="24"/>
+        </w:rPr>
+      </w:pPr>
+      <w:r>
+        <w:rPr>
+          <w:noProof/>
+        </w:rPr>
+        <w:lastRenderedPageBreak/>
+        <w:drawing>
+          <wp:inline distT="0" distB="0" distL="0" distR="0" wp14:anchorId="206A3274" wp14:editId="4C4C8457">
+            <wp:extent cx="5943600" cy="4740275"/>
+            <wp:effectExtent l="0" t="0" r="0" b="3175"/>
+            <wp:docPr id="56" name="Picture 56"/>
+            <wp:cNvGraphicFramePr>
+              <a:graphicFrameLocks xmlns:a="http://schemas.openxmlformats.org/drawingml/2006/main" noChangeAspect="1"/>
+            </wp:cNvGraphicFramePr>
+            <a:graphic xmlns:a="http://schemas.openxmlformats.org/drawingml/2006/main">
+              <a:graphicData uri="http://schemas.openxmlformats.org/drawingml/2006/picture">
+                <pic:pic xmlns:pic="http://schemas.openxmlformats.org/drawingml/2006/picture">
+                  <pic:nvPicPr>
+                    <pic:cNvPr id="1" name=""/>
+                    <pic:cNvPicPr/>
+                  </pic:nvPicPr>
+                  <pic:blipFill>
+                    <a:blip r:embed="rId28"/>
+                    <a:stretch>
+                      <a:fillRect/>
+                    </a:stretch>
+                  </pic:blipFill>
+                  <pic:spPr>
+                    <a:xfrm>
+                      <a:off x="0" y="0"/>
+                      <a:ext cx="5943600" cy="4740275"/>
+                    </a:xfrm>
+                    <a:prstGeom prst="rect">
+                      <a:avLst/>
+                    </a:prstGeom>
+                  </pic:spPr>
+                </pic:pic>
+              </a:graphicData>
+            </a:graphic>
+          </wp:inline>
+        </w:drawing>
+      </w:r>
     </w:p>
     <w:p>
       <w:pPr>
@@ -1347,19 +1846,1463 @@
           <w:szCs w:val="24"/>
         </w:rPr>
       </w:pPr>
-    </w:p>
-    <w:p>
-      <w:pPr>
-        <w:rPr>
-          <w:b/>
-          <w:szCs w:val="24"/>
-        </w:rPr>
-      </w:pPr>
-      <w:r>
-        <w:rPr>
-          <w:b/>
-          <w:szCs w:val="24"/>
-        </w:rPr>
+      <w:r>
+        <w:rPr>
+          <w:noProof/>
+        </w:rPr>
+        <w:lastRenderedPageBreak/>
+        <w:drawing>
+          <wp:inline distT="0" distB="0" distL="0" distR="0" wp14:anchorId="14A7FAF3" wp14:editId="029E0F8D">
+            <wp:extent cx="5943600" cy="3825875"/>
+            <wp:effectExtent l="0" t="0" r="0" b="3175"/>
+            <wp:docPr id="5" name="Picture 5"/>
+            <wp:cNvGraphicFramePr>
+              <a:graphicFrameLocks xmlns:a="http://schemas.openxmlformats.org/drawingml/2006/main" noChangeAspect="1"/>
+            </wp:cNvGraphicFramePr>
+            <a:graphic xmlns:a="http://schemas.openxmlformats.org/drawingml/2006/main">
+              <a:graphicData uri="http://schemas.openxmlformats.org/drawingml/2006/picture">
+                <pic:pic xmlns:pic="http://schemas.openxmlformats.org/drawingml/2006/picture">
+                  <pic:nvPicPr>
+                    <pic:cNvPr id="1" name=""/>
+                    <pic:cNvPicPr/>
+                  </pic:nvPicPr>
+                  <pic:blipFill>
+                    <a:blip r:embed="rId29"/>
+                    <a:stretch>
+                      <a:fillRect/>
+                    </a:stretch>
+                  </pic:blipFill>
+                  <pic:spPr>
+                    <a:xfrm>
+                      <a:off x="0" y="0"/>
+                      <a:ext cx="5943600" cy="3825875"/>
+                    </a:xfrm>
+                    <a:prstGeom prst="rect">
+                      <a:avLst/>
+                    </a:prstGeom>
+                  </pic:spPr>
+                </pic:pic>
+              </a:graphicData>
+            </a:graphic>
+          </wp:inline>
+        </w:drawing>
+      </w:r>
+    </w:p>
+    <w:p>
+      <w:pPr>
+        <w:rPr>
+          <w:b/>
+          <w:szCs w:val="24"/>
+        </w:rPr>
+      </w:pPr>
+    </w:p>
+    <w:p>
+      <w:pPr>
+        <w:rPr>
+          <w:noProof/>
+        </w:rPr>
+      </w:pPr>
+      <w:r>
+        <w:rPr>
+          <w:noProof/>
+        </w:rPr>
+        <w:lastRenderedPageBreak/>
+        <w:drawing>
+          <wp:inline distT="0" distB="0" distL="0" distR="0" wp14:anchorId="3473BDC6" wp14:editId="574422C7">
+            <wp:extent cx="5086350" cy="5848350"/>
+            <wp:effectExtent l="0" t="0" r="0" b="0"/>
+            <wp:docPr id="7" name="Picture 7"/>
+            <wp:cNvGraphicFramePr>
+              <a:graphicFrameLocks xmlns:a="http://schemas.openxmlformats.org/drawingml/2006/main" noChangeAspect="1"/>
+            </wp:cNvGraphicFramePr>
+            <a:graphic xmlns:a="http://schemas.openxmlformats.org/drawingml/2006/main">
+              <a:graphicData uri="http://schemas.openxmlformats.org/drawingml/2006/picture">
+                <pic:pic xmlns:pic="http://schemas.openxmlformats.org/drawingml/2006/picture">
+                  <pic:nvPicPr>
+                    <pic:cNvPr id="1" name=""/>
+                    <pic:cNvPicPr/>
+                  </pic:nvPicPr>
+                  <pic:blipFill>
+                    <a:blip r:embed="rId30"/>
+                    <a:stretch>
+                      <a:fillRect/>
+                    </a:stretch>
+                  </pic:blipFill>
+                  <pic:spPr>
+                    <a:xfrm>
+                      <a:off x="0" y="0"/>
+                      <a:ext cx="5086350" cy="5848350"/>
+                    </a:xfrm>
+                    <a:prstGeom prst="rect">
+                      <a:avLst/>
+                    </a:prstGeom>
+                  </pic:spPr>
+                </pic:pic>
+              </a:graphicData>
+            </a:graphic>
+          </wp:inline>
+        </w:drawing>
+      </w:r>
+    </w:p>
+    <w:p>
+      <w:pPr>
+        <w:ind w:firstLine="720"/>
+        <w:rPr>
+          <w:szCs w:val="24"/>
+        </w:rPr>
+      </w:pPr>
+    </w:p>
+    <w:p>
+      <w:pPr>
+        <w:rPr>
+          <w:b/>
+          <w:szCs w:val="24"/>
+        </w:rPr>
+      </w:pPr>
+      <w:r>
+        <w:rPr>
+          <w:noProof/>
+        </w:rPr>
+        <w:lastRenderedPageBreak/>
+        <w:drawing>
+          <wp:inline distT="0" distB="0" distL="0" distR="0" wp14:anchorId="491D35FC" wp14:editId="00ACD6D3">
+            <wp:extent cx="3771900" cy="4333875"/>
+            <wp:effectExtent l="0" t="0" r="0" b="9525"/>
+            <wp:docPr id="16" name="Picture 16"/>
+            <wp:cNvGraphicFramePr>
+              <a:graphicFrameLocks xmlns:a="http://schemas.openxmlformats.org/drawingml/2006/main" noChangeAspect="1"/>
+            </wp:cNvGraphicFramePr>
+            <a:graphic xmlns:a="http://schemas.openxmlformats.org/drawingml/2006/main">
+              <a:graphicData uri="http://schemas.openxmlformats.org/drawingml/2006/picture">
+                <pic:pic xmlns:pic="http://schemas.openxmlformats.org/drawingml/2006/picture">
+                  <pic:nvPicPr>
+                    <pic:cNvPr id="1" name=""/>
+                    <pic:cNvPicPr/>
+                  </pic:nvPicPr>
+                  <pic:blipFill>
+                    <a:blip r:embed="rId31"/>
+                    <a:stretch>
+                      <a:fillRect/>
+                    </a:stretch>
+                  </pic:blipFill>
+                  <pic:spPr>
+                    <a:xfrm>
+                      <a:off x="0" y="0"/>
+                      <a:ext cx="3771900" cy="4333875"/>
+                    </a:xfrm>
+                    <a:prstGeom prst="rect">
+                      <a:avLst/>
+                    </a:prstGeom>
+                  </pic:spPr>
+                </pic:pic>
+              </a:graphicData>
+            </a:graphic>
+          </wp:inline>
+        </w:drawing>
+      </w:r>
+    </w:p>
+    <w:p>
+      <w:pPr>
+        <w:rPr>
+          <w:b/>
+          <w:szCs w:val="24"/>
+        </w:rPr>
+      </w:pPr>
+      <w:r>
+        <w:rPr>
+          <w:noProof/>
+        </w:rPr>
+        <w:lastRenderedPageBreak/>
+        <w:drawing>
+          <wp:inline distT="0" distB="0" distL="0" distR="0" wp14:anchorId="26F8C80B" wp14:editId="311F2810">
+            <wp:extent cx="5581650" cy="5457825"/>
+            <wp:effectExtent l="0" t="0" r="0" b="9525"/>
+            <wp:docPr id="19" name="Picture 19"/>
+            <wp:cNvGraphicFramePr>
+              <a:graphicFrameLocks xmlns:a="http://schemas.openxmlformats.org/drawingml/2006/main" noChangeAspect="1"/>
+            </wp:cNvGraphicFramePr>
+            <a:graphic xmlns:a="http://schemas.openxmlformats.org/drawingml/2006/main">
+              <a:graphicData uri="http://schemas.openxmlformats.org/drawingml/2006/picture">
+                <pic:pic xmlns:pic="http://schemas.openxmlformats.org/drawingml/2006/picture">
+                  <pic:nvPicPr>
+                    <pic:cNvPr id="1" name=""/>
+                    <pic:cNvPicPr/>
+                  </pic:nvPicPr>
+                  <pic:blipFill>
+                    <a:blip r:embed="rId32"/>
+                    <a:stretch>
+                      <a:fillRect/>
+                    </a:stretch>
+                  </pic:blipFill>
+                  <pic:spPr>
+                    <a:xfrm>
+                      <a:off x="0" y="0"/>
+                      <a:ext cx="5581650" cy="5457825"/>
+                    </a:xfrm>
+                    <a:prstGeom prst="rect">
+                      <a:avLst/>
+                    </a:prstGeom>
+                  </pic:spPr>
+                </pic:pic>
+              </a:graphicData>
+            </a:graphic>
+          </wp:inline>
+        </w:drawing>
+      </w:r>
+    </w:p>
+    <w:p>
+      <w:pPr>
+        <w:rPr>
+          <w:b/>
+          <w:szCs w:val="24"/>
+        </w:rPr>
+      </w:pPr>
+    </w:p>
+    <w:p>
+      <w:pPr>
+        <w:rPr>
+          <w:b/>
+          <w:szCs w:val="24"/>
+        </w:rPr>
+      </w:pPr>
+      <w:r>
+        <w:rPr>
+          <w:noProof/>
+        </w:rPr>
+        <w:lastRenderedPageBreak/>
+        <w:drawing>
+          <wp:inline distT="0" distB="0" distL="0" distR="0" wp14:anchorId="352DA71C" wp14:editId="228A044E">
+            <wp:extent cx="5943600" cy="4044315"/>
+            <wp:effectExtent l="0" t="0" r="0" b="0"/>
+            <wp:docPr id="20" name="Picture 20"/>
+            <wp:cNvGraphicFramePr>
+              <a:graphicFrameLocks xmlns:a="http://schemas.openxmlformats.org/drawingml/2006/main" noChangeAspect="1"/>
+            </wp:cNvGraphicFramePr>
+            <a:graphic xmlns:a="http://schemas.openxmlformats.org/drawingml/2006/main">
+              <a:graphicData uri="http://schemas.openxmlformats.org/drawingml/2006/picture">
+                <pic:pic xmlns:pic="http://schemas.openxmlformats.org/drawingml/2006/picture">
+                  <pic:nvPicPr>
+                    <pic:cNvPr id="1" name=""/>
+                    <pic:cNvPicPr/>
+                  </pic:nvPicPr>
+                  <pic:blipFill>
+                    <a:blip r:embed="rId33"/>
+                    <a:stretch>
+                      <a:fillRect/>
+                    </a:stretch>
+                  </pic:blipFill>
+                  <pic:spPr>
+                    <a:xfrm>
+                      <a:off x="0" y="0"/>
+                      <a:ext cx="5943600" cy="4044315"/>
+                    </a:xfrm>
+                    <a:prstGeom prst="rect">
+                      <a:avLst/>
+                    </a:prstGeom>
+                  </pic:spPr>
+                </pic:pic>
+              </a:graphicData>
+            </a:graphic>
+          </wp:inline>
+        </w:drawing>
+      </w:r>
+    </w:p>
+    <w:p>
+      <w:pPr>
+        <w:rPr>
+          <w:b/>
+          <w:szCs w:val="24"/>
+        </w:rPr>
+      </w:pPr>
+    </w:p>
+    <w:p>
+      <w:pPr>
+        <w:rPr>
+          <w:b/>
+          <w:szCs w:val="24"/>
+        </w:rPr>
+      </w:pPr>
+      <w:r>
+        <w:rPr>
+          <w:noProof/>
+        </w:rPr>
+        <w:lastRenderedPageBreak/>
+        <w:drawing>
+          <wp:inline distT="0" distB="0" distL="0" distR="0" wp14:anchorId="7139A72A" wp14:editId="4BCEF137">
+            <wp:extent cx="5114925" cy="4733925"/>
+            <wp:effectExtent l="0" t="0" r="9525" b="9525"/>
+            <wp:docPr id="21" name="Picture 21"/>
+            <wp:cNvGraphicFramePr>
+              <a:graphicFrameLocks xmlns:a="http://schemas.openxmlformats.org/drawingml/2006/main" noChangeAspect="1"/>
+            </wp:cNvGraphicFramePr>
+            <a:graphic xmlns:a="http://schemas.openxmlformats.org/drawingml/2006/main">
+              <a:graphicData uri="http://schemas.openxmlformats.org/drawingml/2006/picture">
+                <pic:pic xmlns:pic="http://schemas.openxmlformats.org/drawingml/2006/picture">
+                  <pic:nvPicPr>
+                    <pic:cNvPr id="1" name=""/>
+                    <pic:cNvPicPr/>
+                  </pic:nvPicPr>
+                  <pic:blipFill>
+                    <a:blip r:embed="rId34"/>
+                    <a:stretch>
+                      <a:fillRect/>
+                    </a:stretch>
+                  </pic:blipFill>
+                  <pic:spPr>
+                    <a:xfrm>
+                      <a:off x="0" y="0"/>
+                      <a:ext cx="5114925" cy="4733925"/>
+                    </a:xfrm>
+                    <a:prstGeom prst="rect">
+                      <a:avLst/>
+                    </a:prstGeom>
+                  </pic:spPr>
+                </pic:pic>
+              </a:graphicData>
+            </a:graphic>
+          </wp:inline>
+        </w:drawing>
+      </w:r>
+    </w:p>
+    <w:p>
+      <w:pPr>
+        <w:rPr>
+          <w:b/>
+          <w:szCs w:val="24"/>
+        </w:rPr>
+      </w:pPr>
+      <w:r>
+        <w:rPr>
+          <w:noProof/>
+        </w:rPr>
+        <w:lastRenderedPageBreak/>
+        <w:drawing>
+          <wp:inline distT="0" distB="0" distL="0" distR="0" wp14:anchorId="24085223" wp14:editId="6E43C87A">
+            <wp:extent cx="5791200" cy="5334000"/>
+            <wp:effectExtent l="0" t="0" r="0" b="0"/>
+            <wp:docPr id="22" name="Picture 22"/>
+            <wp:cNvGraphicFramePr>
+              <a:graphicFrameLocks xmlns:a="http://schemas.openxmlformats.org/drawingml/2006/main" noChangeAspect="1"/>
+            </wp:cNvGraphicFramePr>
+            <a:graphic xmlns:a="http://schemas.openxmlformats.org/drawingml/2006/main">
+              <a:graphicData uri="http://schemas.openxmlformats.org/drawingml/2006/picture">
+                <pic:pic xmlns:pic="http://schemas.openxmlformats.org/drawingml/2006/picture">
+                  <pic:nvPicPr>
+                    <pic:cNvPr id="1" name=""/>
+                    <pic:cNvPicPr/>
+                  </pic:nvPicPr>
+                  <pic:blipFill>
+                    <a:blip r:embed="rId35"/>
+                    <a:stretch>
+                      <a:fillRect/>
+                    </a:stretch>
+                  </pic:blipFill>
+                  <pic:spPr>
+                    <a:xfrm>
+                      <a:off x="0" y="0"/>
+                      <a:ext cx="5791200" cy="5334000"/>
+                    </a:xfrm>
+                    <a:prstGeom prst="rect">
+                      <a:avLst/>
+                    </a:prstGeom>
+                  </pic:spPr>
+                </pic:pic>
+              </a:graphicData>
+            </a:graphic>
+          </wp:inline>
+        </w:drawing>
+      </w:r>
+    </w:p>
+    <w:p>
+      <w:pPr>
+        <w:rPr>
+          <w:b/>
+          <w:szCs w:val="24"/>
+        </w:rPr>
+      </w:pPr>
+    </w:p>
+    <w:p>
+      <w:pPr>
+        <w:rPr>
+          <w:b/>
+          <w:szCs w:val="24"/>
+        </w:rPr>
+      </w:pPr>
+      <w:r>
+        <w:rPr>
+          <w:noProof/>
+        </w:rPr>
+        <w:lastRenderedPageBreak/>
+        <w:drawing>
+          <wp:inline distT="0" distB="0" distL="0" distR="0" wp14:anchorId="693356C4" wp14:editId="719498E8">
+            <wp:extent cx="5076825" cy="4514850"/>
+            <wp:effectExtent l="0" t="0" r="9525" b="0"/>
+            <wp:docPr id="23" name="Picture 23"/>
+            <wp:cNvGraphicFramePr>
+              <a:graphicFrameLocks xmlns:a="http://schemas.openxmlformats.org/drawingml/2006/main" noChangeAspect="1"/>
+            </wp:cNvGraphicFramePr>
+            <a:graphic xmlns:a="http://schemas.openxmlformats.org/drawingml/2006/main">
+              <a:graphicData uri="http://schemas.openxmlformats.org/drawingml/2006/picture">
+                <pic:pic xmlns:pic="http://schemas.openxmlformats.org/drawingml/2006/picture">
+                  <pic:nvPicPr>
+                    <pic:cNvPr id="1" name=""/>
+                    <pic:cNvPicPr/>
+                  </pic:nvPicPr>
+                  <pic:blipFill>
+                    <a:blip r:embed="rId36"/>
+                    <a:stretch>
+                      <a:fillRect/>
+                    </a:stretch>
+                  </pic:blipFill>
+                  <pic:spPr>
+                    <a:xfrm>
+                      <a:off x="0" y="0"/>
+                      <a:ext cx="5076825" cy="4514850"/>
+                    </a:xfrm>
+                    <a:prstGeom prst="rect">
+                      <a:avLst/>
+                    </a:prstGeom>
+                  </pic:spPr>
+                </pic:pic>
+              </a:graphicData>
+            </a:graphic>
+          </wp:inline>
+        </w:drawing>
+      </w:r>
+    </w:p>
+    <w:p>
+      <w:pPr>
+        <w:rPr>
+          <w:b/>
+          <w:szCs w:val="24"/>
+        </w:rPr>
+      </w:pPr>
+      <w:r>
+        <w:rPr>
+          <w:noProof/>
+        </w:rPr>
+        <w:drawing>
+          <wp:inline distT="0" distB="0" distL="0" distR="0" wp14:anchorId="7005D0AB" wp14:editId="63297DAE">
+            <wp:extent cx="5943600" cy="1685290"/>
+            <wp:effectExtent l="0" t="0" r="0" b="0"/>
+            <wp:docPr id="24" name="Picture 24"/>
+            <wp:cNvGraphicFramePr>
+              <a:graphicFrameLocks xmlns:a="http://schemas.openxmlformats.org/drawingml/2006/main" noChangeAspect="1"/>
+            </wp:cNvGraphicFramePr>
+            <a:graphic xmlns:a="http://schemas.openxmlformats.org/drawingml/2006/main">
+              <a:graphicData uri="http://schemas.openxmlformats.org/drawingml/2006/picture">
+                <pic:pic xmlns:pic="http://schemas.openxmlformats.org/drawingml/2006/picture">
+                  <pic:nvPicPr>
+                    <pic:cNvPr id="1" name=""/>
+                    <pic:cNvPicPr/>
+                  </pic:nvPicPr>
+                  <pic:blipFill>
+                    <a:blip r:embed="rId37"/>
+                    <a:stretch>
+                      <a:fillRect/>
+                    </a:stretch>
+                  </pic:blipFill>
+                  <pic:spPr>
+                    <a:xfrm>
+                      <a:off x="0" y="0"/>
+                      <a:ext cx="5943600" cy="1685290"/>
+                    </a:xfrm>
+                    <a:prstGeom prst="rect">
+                      <a:avLst/>
+                    </a:prstGeom>
+                  </pic:spPr>
+                </pic:pic>
+              </a:graphicData>
+            </a:graphic>
+          </wp:inline>
+        </w:drawing>
+      </w:r>
+    </w:p>
+    <w:p>
+      <w:pPr>
+        <w:rPr>
+          <w:b/>
+          <w:szCs w:val="24"/>
+        </w:rPr>
+      </w:pPr>
+      <w:r>
+        <w:rPr>
+          <w:noProof/>
+        </w:rPr>
+        <w:lastRenderedPageBreak/>
+        <w:drawing>
+          <wp:inline distT="0" distB="0" distL="0" distR="0" wp14:anchorId="14541725" wp14:editId="7908A202">
+            <wp:extent cx="5019675" cy="4371975"/>
+            <wp:effectExtent l="0" t="0" r="9525" b="9525"/>
+            <wp:docPr id="25" name="Picture 25"/>
+            <wp:cNvGraphicFramePr>
+              <a:graphicFrameLocks xmlns:a="http://schemas.openxmlformats.org/drawingml/2006/main" noChangeAspect="1"/>
+            </wp:cNvGraphicFramePr>
+            <a:graphic xmlns:a="http://schemas.openxmlformats.org/drawingml/2006/main">
+              <a:graphicData uri="http://schemas.openxmlformats.org/drawingml/2006/picture">
+                <pic:pic xmlns:pic="http://schemas.openxmlformats.org/drawingml/2006/picture">
+                  <pic:nvPicPr>
+                    <pic:cNvPr id="1" name=""/>
+                    <pic:cNvPicPr/>
+                  </pic:nvPicPr>
+                  <pic:blipFill>
+                    <a:blip r:embed="rId38"/>
+                    <a:stretch>
+                      <a:fillRect/>
+                    </a:stretch>
+                  </pic:blipFill>
+                  <pic:spPr>
+                    <a:xfrm>
+                      <a:off x="0" y="0"/>
+                      <a:ext cx="5019675" cy="4371975"/>
+                    </a:xfrm>
+                    <a:prstGeom prst="rect">
+                      <a:avLst/>
+                    </a:prstGeom>
+                  </pic:spPr>
+                </pic:pic>
+              </a:graphicData>
+            </a:graphic>
+          </wp:inline>
+        </w:drawing>
+      </w:r>
+    </w:p>
+    <w:p>
+      <w:pPr>
+        <w:rPr>
+          <w:b/>
+          <w:szCs w:val="24"/>
+        </w:rPr>
+      </w:pPr>
+    </w:p>
+    <w:p>
+      <w:pPr>
+        <w:rPr>
+          <w:b/>
+          <w:szCs w:val="24"/>
+        </w:rPr>
+      </w:pPr>
+      <w:r>
+        <w:rPr>
+          <w:noProof/>
+        </w:rPr>
+        <w:drawing>
+          <wp:inline distT="0" distB="0" distL="0" distR="0" wp14:anchorId="52D90354" wp14:editId="451CA6D7">
+            <wp:extent cx="5943600" cy="1628140"/>
+            <wp:effectExtent l="0" t="0" r="0" b="0"/>
+            <wp:docPr id="26" name="Picture 26"/>
+            <wp:cNvGraphicFramePr>
+              <a:graphicFrameLocks xmlns:a="http://schemas.openxmlformats.org/drawingml/2006/main" noChangeAspect="1"/>
+            </wp:cNvGraphicFramePr>
+            <a:graphic xmlns:a="http://schemas.openxmlformats.org/drawingml/2006/main">
+              <a:graphicData uri="http://schemas.openxmlformats.org/drawingml/2006/picture">
+                <pic:pic xmlns:pic="http://schemas.openxmlformats.org/drawingml/2006/picture">
+                  <pic:nvPicPr>
+                    <pic:cNvPr id="1" name=""/>
+                    <pic:cNvPicPr/>
+                  </pic:nvPicPr>
+                  <pic:blipFill>
+                    <a:blip r:embed="rId39"/>
+                    <a:stretch>
+                      <a:fillRect/>
+                    </a:stretch>
+                  </pic:blipFill>
+                  <pic:spPr>
+                    <a:xfrm>
+                      <a:off x="0" y="0"/>
+                      <a:ext cx="5943600" cy="1628140"/>
+                    </a:xfrm>
+                    <a:prstGeom prst="rect">
+                      <a:avLst/>
+                    </a:prstGeom>
+                  </pic:spPr>
+                </pic:pic>
+              </a:graphicData>
+            </a:graphic>
+          </wp:inline>
+        </w:drawing>
+      </w:r>
+    </w:p>
+    <w:p>
+      <w:pPr>
+        <w:rPr>
+          <w:b/>
+          <w:szCs w:val="24"/>
+        </w:rPr>
+      </w:pPr>
+    </w:p>
+    <w:p>
+      <w:pPr>
+        <w:rPr>
+          <w:b/>
+          <w:szCs w:val="24"/>
+        </w:rPr>
+      </w:pPr>
+      <w:r>
+        <w:rPr>
+          <w:noProof/>
+        </w:rPr>
+        <w:lastRenderedPageBreak/>
+        <w:drawing>
+          <wp:inline distT="0" distB="0" distL="0" distR="0" wp14:anchorId="6DFF5758" wp14:editId="36F23BCD">
+            <wp:extent cx="5943600" cy="2735580"/>
+            <wp:effectExtent l="0" t="0" r="0" b="7620"/>
+            <wp:docPr id="27" name="Picture 27"/>
+            <wp:cNvGraphicFramePr>
+              <a:graphicFrameLocks xmlns:a="http://schemas.openxmlformats.org/drawingml/2006/main" noChangeAspect="1"/>
+            </wp:cNvGraphicFramePr>
+            <a:graphic xmlns:a="http://schemas.openxmlformats.org/drawingml/2006/main">
+              <a:graphicData uri="http://schemas.openxmlformats.org/drawingml/2006/picture">
+                <pic:pic xmlns:pic="http://schemas.openxmlformats.org/drawingml/2006/picture">
+                  <pic:nvPicPr>
+                    <pic:cNvPr id="1" name=""/>
+                    <pic:cNvPicPr/>
+                  </pic:nvPicPr>
+                  <pic:blipFill>
+                    <a:blip r:embed="rId40"/>
+                    <a:stretch>
+                      <a:fillRect/>
+                    </a:stretch>
+                  </pic:blipFill>
+                  <pic:spPr>
+                    <a:xfrm>
+                      <a:off x="0" y="0"/>
+                      <a:ext cx="5943600" cy="2735580"/>
+                    </a:xfrm>
+                    <a:prstGeom prst="rect">
+                      <a:avLst/>
+                    </a:prstGeom>
+                  </pic:spPr>
+                </pic:pic>
+              </a:graphicData>
+            </a:graphic>
+          </wp:inline>
+        </w:drawing>
+      </w:r>
+    </w:p>
+    <w:p>
+      <w:pPr>
+        <w:rPr>
+          <w:b/>
+          <w:szCs w:val="24"/>
+        </w:rPr>
+      </w:pPr>
+      <w:r>
+        <w:rPr>
+          <w:noProof/>
+        </w:rPr>
+        <w:drawing>
+          <wp:inline distT="0" distB="0" distL="0" distR="0" wp14:anchorId="323CEB14" wp14:editId="3C8AF470">
+            <wp:extent cx="5943600" cy="1534160"/>
+            <wp:effectExtent l="0" t="0" r="0" b="8890"/>
+            <wp:docPr id="28" name="Picture 28"/>
+            <wp:cNvGraphicFramePr>
+              <a:graphicFrameLocks xmlns:a="http://schemas.openxmlformats.org/drawingml/2006/main" noChangeAspect="1"/>
+            </wp:cNvGraphicFramePr>
+            <a:graphic xmlns:a="http://schemas.openxmlformats.org/drawingml/2006/main">
+              <a:graphicData uri="http://schemas.openxmlformats.org/drawingml/2006/picture">
+                <pic:pic xmlns:pic="http://schemas.openxmlformats.org/drawingml/2006/picture">
+                  <pic:nvPicPr>
+                    <pic:cNvPr id="1" name=""/>
+                    <pic:cNvPicPr/>
+                  </pic:nvPicPr>
+                  <pic:blipFill>
+                    <a:blip r:embed="rId41"/>
+                    <a:stretch>
+                      <a:fillRect/>
+                    </a:stretch>
+                  </pic:blipFill>
+                  <pic:spPr>
+                    <a:xfrm>
+                      <a:off x="0" y="0"/>
+                      <a:ext cx="5943600" cy="1534160"/>
+                    </a:xfrm>
+                    <a:prstGeom prst="rect">
+                      <a:avLst/>
+                    </a:prstGeom>
+                  </pic:spPr>
+                </pic:pic>
+              </a:graphicData>
+            </a:graphic>
+          </wp:inline>
+        </w:drawing>
+      </w:r>
+    </w:p>
+    <w:p>
+      <w:pPr>
+        <w:rPr>
+          <w:b/>
+          <w:szCs w:val="24"/>
+        </w:rPr>
+      </w:pPr>
+    </w:p>
+    <w:p>
+      <w:pPr>
+        <w:rPr>
+          <w:b/>
+          <w:szCs w:val="24"/>
+        </w:rPr>
+      </w:pPr>
+      <w:r>
+        <w:rPr>
+          <w:noProof/>
+        </w:rPr>
+        <w:drawing>
+          <wp:inline distT="0" distB="0" distL="0" distR="0" wp14:anchorId="00809C27" wp14:editId="5F45774D">
+            <wp:extent cx="5943600" cy="2689225"/>
+            <wp:effectExtent l="0" t="0" r="0" b="0"/>
+            <wp:docPr id="29" name="Picture 29"/>
+            <wp:cNvGraphicFramePr>
+              <a:graphicFrameLocks xmlns:a="http://schemas.openxmlformats.org/drawingml/2006/main" noChangeAspect="1"/>
+            </wp:cNvGraphicFramePr>
+            <a:graphic xmlns:a="http://schemas.openxmlformats.org/drawingml/2006/main">
+              <a:graphicData uri="http://schemas.openxmlformats.org/drawingml/2006/picture">
+                <pic:pic xmlns:pic="http://schemas.openxmlformats.org/drawingml/2006/picture">
+                  <pic:nvPicPr>
+                    <pic:cNvPr id="1" name=""/>
+                    <pic:cNvPicPr/>
+                  </pic:nvPicPr>
+                  <pic:blipFill>
+                    <a:blip r:embed="rId42"/>
+                    <a:stretch>
+                      <a:fillRect/>
+                    </a:stretch>
+                  </pic:blipFill>
+                  <pic:spPr>
+                    <a:xfrm>
+                      <a:off x="0" y="0"/>
+                      <a:ext cx="5943600" cy="2689225"/>
+                    </a:xfrm>
+                    <a:prstGeom prst="rect">
+                      <a:avLst/>
+                    </a:prstGeom>
+                  </pic:spPr>
+                </pic:pic>
+              </a:graphicData>
+            </a:graphic>
+          </wp:inline>
+        </w:drawing>
+      </w:r>
+    </w:p>
+    <w:p>
+      <w:pPr>
+        <w:rPr>
+          <w:b/>
+          <w:szCs w:val="24"/>
+        </w:rPr>
+      </w:pPr>
+    </w:p>
+    <w:p>
+      <w:pPr>
+        <w:rPr>
+          <w:b/>
+          <w:szCs w:val="24"/>
+        </w:rPr>
+      </w:pPr>
+      <w:r>
+        <w:rPr>
+          <w:noProof/>
+        </w:rPr>
+        <w:lastRenderedPageBreak/>
+        <w:drawing>
+          <wp:inline distT="0" distB="0" distL="0" distR="0" wp14:anchorId="24299132" wp14:editId="370CFD05">
+            <wp:extent cx="5943600" cy="2910840"/>
+            <wp:effectExtent l="0" t="0" r="0" b="3810"/>
+            <wp:docPr id="31" name="Picture 31"/>
+            <wp:cNvGraphicFramePr>
+              <a:graphicFrameLocks xmlns:a="http://schemas.openxmlformats.org/drawingml/2006/main" noChangeAspect="1"/>
+            </wp:cNvGraphicFramePr>
+            <a:graphic xmlns:a="http://schemas.openxmlformats.org/drawingml/2006/main">
+              <a:graphicData uri="http://schemas.openxmlformats.org/drawingml/2006/picture">
+                <pic:pic xmlns:pic="http://schemas.openxmlformats.org/drawingml/2006/picture">
+                  <pic:nvPicPr>
+                    <pic:cNvPr id="1" name=""/>
+                    <pic:cNvPicPr/>
+                  </pic:nvPicPr>
+                  <pic:blipFill>
+                    <a:blip r:embed="rId43"/>
+                    <a:stretch>
+                      <a:fillRect/>
+                    </a:stretch>
+                  </pic:blipFill>
+                  <pic:spPr>
+                    <a:xfrm>
+                      <a:off x="0" y="0"/>
+                      <a:ext cx="5943600" cy="2910840"/>
+                    </a:xfrm>
+                    <a:prstGeom prst="rect">
+                      <a:avLst/>
+                    </a:prstGeom>
+                  </pic:spPr>
+                </pic:pic>
+              </a:graphicData>
+            </a:graphic>
+          </wp:inline>
+        </w:drawing>
+      </w:r>
+    </w:p>
+    <w:p>
+      <w:pPr>
+        <w:rPr>
+          <w:b/>
+          <w:szCs w:val="24"/>
+        </w:rPr>
+      </w:pPr>
+      <w:r>
+        <w:rPr>
+          <w:noProof/>
+        </w:rPr>
+        <w:lastRenderedPageBreak/>
+        <w:drawing>
+          <wp:inline distT="0" distB="0" distL="0" distR="0" wp14:anchorId="476B86B2" wp14:editId="031B38DA">
+            <wp:extent cx="5334000" cy="5353050"/>
+            <wp:effectExtent l="0" t="0" r="0" b="0"/>
+            <wp:docPr id="32" name="Picture 32"/>
+            <wp:cNvGraphicFramePr>
+              <a:graphicFrameLocks xmlns:a="http://schemas.openxmlformats.org/drawingml/2006/main" noChangeAspect="1"/>
+            </wp:cNvGraphicFramePr>
+            <a:graphic xmlns:a="http://schemas.openxmlformats.org/drawingml/2006/main">
+              <a:graphicData uri="http://schemas.openxmlformats.org/drawingml/2006/picture">
+                <pic:pic xmlns:pic="http://schemas.openxmlformats.org/drawingml/2006/picture">
+                  <pic:nvPicPr>
+                    <pic:cNvPr id="1" name=""/>
+                    <pic:cNvPicPr/>
+                  </pic:nvPicPr>
+                  <pic:blipFill>
+                    <a:blip r:embed="rId44"/>
+                    <a:stretch>
+                      <a:fillRect/>
+                    </a:stretch>
+                  </pic:blipFill>
+                  <pic:spPr>
+                    <a:xfrm>
+                      <a:off x="0" y="0"/>
+                      <a:ext cx="5334000" cy="5353050"/>
+                    </a:xfrm>
+                    <a:prstGeom prst="rect">
+                      <a:avLst/>
+                    </a:prstGeom>
+                  </pic:spPr>
+                </pic:pic>
+              </a:graphicData>
+            </a:graphic>
+          </wp:inline>
+        </w:drawing>
+      </w:r>
+    </w:p>
+    <w:p>
+      <w:pPr>
+        <w:rPr>
+          <w:b/>
+          <w:szCs w:val="24"/>
+        </w:rPr>
+      </w:pPr>
+      <w:r>
+        <w:rPr>
+          <w:noProof/>
+        </w:rPr>
+        <w:lastRenderedPageBreak/>
+        <w:drawing>
+          <wp:inline distT="0" distB="0" distL="0" distR="0" wp14:anchorId="34A3A3E4" wp14:editId="04D32904">
+            <wp:extent cx="5114925" cy="5400675"/>
+            <wp:effectExtent l="0" t="0" r="9525" b="9525"/>
+            <wp:docPr id="33" name="Picture 33"/>
+            <wp:cNvGraphicFramePr>
+              <a:graphicFrameLocks xmlns:a="http://schemas.openxmlformats.org/drawingml/2006/main" noChangeAspect="1"/>
+            </wp:cNvGraphicFramePr>
+            <a:graphic xmlns:a="http://schemas.openxmlformats.org/drawingml/2006/main">
+              <a:graphicData uri="http://schemas.openxmlformats.org/drawingml/2006/picture">
+                <pic:pic xmlns:pic="http://schemas.openxmlformats.org/drawingml/2006/picture">
+                  <pic:nvPicPr>
+                    <pic:cNvPr id="1" name=""/>
+                    <pic:cNvPicPr/>
+                  </pic:nvPicPr>
+                  <pic:blipFill>
+                    <a:blip r:embed="rId45"/>
+                    <a:stretch>
+                      <a:fillRect/>
+                    </a:stretch>
+                  </pic:blipFill>
+                  <pic:spPr>
+                    <a:xfrm>
+                      <a:off x="0" y="0"/>
+                      <a:ext cx="5114925" cy="5400675"/>
+                    </a:xfrm>
+                    <a:prstGeom prst="rect">
+                      <a:avLst/>
+                    </a:prstGeom>
+                  </pic:spPr>
+                </pic:pic>
+              </a:graphicData>
+            </a:graphic>
+          </wp:inline>
+        </w:drawing>
+      </w:r>
+    </w:p>
+    <w:p>
+      <w:pPr>
+        <w:rPr>
+          <w:b/>
+          <w:szCs w:val="24"/>
+        </w:rPr>
+      </w:pPr>
+      <w:r>
+        <w:rPr>
+          <w:noProof/>
+        </w:rPr>
+        <w:lastRenderedPageBreak/>
+        <w:drawing>
+          <wp:inline distT="0" distB="0" distL="0" distR="0" wp14:anchorId="08B0ED77" wp14:editId="0692A9BA">
+            <wp:extent cx="3714750" cy="4210050"/>
+            <wp:effectExtent l="0" t="0" r="0" b="0"/>
+            <wp:docPr id="34" name="Picture 34"/>
+            <wp:cNvGraphicFramePr>
+              <a:graphicFrameLocks xmlns:a="http://schemas.openxmlformats.org/drawingml/2006/main" noChangeAspect="1"/>
+            </wp:cNvGraphicFramePr>
+            <a:graphic xmlns:a="http://schemas.openxmlformats.org/drawingml/2006/main">
+              <a:graphicData uri="http://schemas.openxmlformats.org/drawingml/2006/picture">
+                <pic:pic xmlns:pic="http://schemas.openxmlformats.org/drawingml/2006/picture">
+                  <pic:nvPicPr>
+                    <pic:cNvPr id="1" name=""/>
+                    <pic:cNvPicPr/>
+                  </pic:nvPicPr>
+                  <pic:blipFill>
+                    <a:blip r:embed="rId46"/>
+                    <a:stretch>
+                      <a:fillRect/>
+                    </a:stretch>
+                  </pic:blipFill>
+                  <pic:spPr>
+                    <a:xfrm>
+                      <a:off x="0" y="0"/>
+                      <a:ext cx="3714750" cy="4210050"/>
+                    </a:xfrm>
+                    <a:prstGeom prst="rect">
+                      <a:avLst/>
+                    </a:prstGeom>
+                  </pic:spPr>
+                </pic:pic>
+              </a:graphicData>
+            </a:graphic>
+          </wp:inline>
+        </w:drawing>
+      </w:r>
+    </w:p>
+    <w:p>
+      <w:pPr>
+        <w:rPr>
+          <w:b/>
+          <w:szCs w:val="24"/>
+        </w:rPr>
+      </w:pPr>
+      <w:r>
+        <w:rPr>
+          <w:noProof/>
+        </w:rPr>
+        <w:lastRenderedPageBreak/>
+        <w:drawing>
+          <wp:inline distT="0" distB="0" distL="0" distR="0" wp14:anchorId="57D1CADC" wp14:editId="2660510F">
+            <wp:extent cx="3990975" cy="4200525"/>
+            <wp:effectExtent l="0" t="0" r="9525" b="9525"/>
+            <wp:docPr id="35" name="Picture 35"/>
+            <wp:cNvGraphicFramePr>
+              <a:graphicFrameLocks xmlns:a="http://schemas.openxmlformats.org/drawingml/2006/main" noChangeAspect="1"/>
+            </wp:cNvGraphicFramePr>
+            <a:graphic xmlns:a="http://schemas.openxmlformats.org/drawingml/2006/main">
+              <a:graphicData uri="http://schemas.openxmlformats.org/drawingml/2006/picture">
+                <pic:pic xmlns:pic="http://schemas.openxmlformats.org/drawingml/2006/picture">
+                  <pic:nvPicPr>
+                    <pic:cNvPr id="1" name=""/>
+                    <pic:cNvPicPr/>
+                  </pic:nvPicPr>
+                  <pic:blipFill>
+                    <a:blip r:embed="rId47"/>
+                    <a:stretch>
+                      <a:fillRect/>
+                    </a:stretch>
+                  </pic:blipFill>
+                  <pic:spPr>
+                    <a:xfrm>
+                      <a:off x="0" y="0"/>
+                      <a:ext cx="3990975" cy="4200525"/>
+                    </a:xfrm>
+                    <a:prstGeom prst="rect">
+                      <a:avLst/>
+                    </a:prstGeom>
+                  </pic:spPr>
+                </pic:pic>
+              </a:graphicData>
+            </a:graphic>
+          </wp:inline>
+        </w:drawing>
+      </w:r>
+    </w:p>
+    <w:p>
+      <w:pPr>
+        <w:rPr>
+          <w:b/>
+          <w:szCs w:val="24"/>
+        </w:rPr>
+      </w:pPr>
+      <w:r>
+        <w:rPr>
+          <w:noProof/>
+        </w:rPr>
+        <w:lastRenderedPageBreak/>
+        <w:drawing>
+          <wp:inline distT="0" distB="0" distL="0" distR="0" wp14:anchorId="2BA66439" wp14:editId="295F9C4D">
+            <wp:extent cx="4972050" cy="5276850"/>
+            <wp:effectExtent l="0" t="0" r="0" b="0"/>
+            <wp:docPr id="36" name="Picture 36"/>
+            <wp:cNvGraphicFramePr>
+              <a:graphicFrameLocks xmlns:a="http://schemas.openxmlformats.org/drawingml/2006/main" noChangeAspect="1"/>
+            </wp:cNvGraphicFramePr>
+            <a:graphic xmlns:a="http://schemas.openxmlformats.org/drawingml/2006/main">
+              <a:graphicData uri="http://schemas.openxmlformats.org/drawingml/2006/picture">
+                <pic:pic xmlns:pic="http://schemas.openxmlformats.org/drawingml/2006/picture">
+                  <pic:nvPicPr>
+                    <pic:cNvPr id="1" name=""/>
+                    <pic:cNvPicPr/>
+                  </pic:nvPicPr>
+                  <pic:blipFill>
+                    <a:blip r:embed="rId48"/>
+                    <a:stretch>
+                      <a:fillRect/>
+                    </a:stretch>
+                  </pic:blipFill>
+                  <pic:spPr>
+                    <a:xfrm>
+                      <a:off x="0" y="0"/>
+                      <a:ext cx="4972050" cy="5276850"/>
+                    </a:xfrm>
+                    <a:prstGeom prst="rect">
+                      <a:avLst/>
+                    </a:prstGeom>
+                  </pic:spPr>
+                </pic:pic>
+              </a:graphicData>
+            </a:graphic>
+          </wp:inline>
+        </w:drawing>
+      </w:r>
+    </w:p>
+    <w:p>
+      <w:pPr>
+        <w:rPr>
+          <w:b/>
+          <w:szCs w:val="24"/>
+        </w:rPr>
+      </w:pPr>
+      <w:r>
+        <w:rPr>
+          <w:noProof/>
+        </w:rPr>
+        <w:lastRenderedPageBreak/>
+        <w:drawing>
+          <wp:inline distT="0" distB="0" distL="0" distR="0" wp14:anchorId="6CDA0C7A" wp14:editId="041D941E">
+            <wp:extent cx="5076825" cy="5124450"/>
+            <wp:effectExtent l="0" t="0" r="9525" b="0"/>
+            <wp:docPr id="37" name="Picture 37"/>
+            <wp:cNvGraphicFramePr>
+              <a:graphicFrameLocks xmlns:a="http://schemas.openxmlformats.org/drawingml/2006/main" noChangeAspect="1"/>
+            </wp:cNvGraphicFramePr>
+            <a:graphic xmlns:a="http://schemas.openxmlformats.org/drawingml/2006/main">
+              <a:graphicData uri="http://schemas.openxmlformats.org/drawingml/2006/picture">
+                <pic:pic xmlns:pic="http://schemas.openxmlformats.org/drawingml/2006/picture">
+                  <pic:nvPicPr>
+                    <pic:cNvPr id="1" name=""/>
+                    <pic:cNvPicPr/>
+                  </pic:nvPicPr>
+                  <pic:blipFill>
+                    <a:blip r:embed="rId49"/>
+                    <a:stretch>
+                      <a:fillRect/>
+                    </a:stretch>
+                  </pic:blipFill>
+                  <pic:spPr>
+                    <a:xfrm>
+                      <a:off x="0" y="0"/>
+                      <a:ext cx="5076825" cy="5124450"/>
+                    </a:xfrm>
+                    <a:prstGeom prst="rect">
+                      <a:avLst/>
+                    </a:prstGeom>
+                  </pic:spPr>
+                </pic:pic>
+              </a:graphicData>
+            </a:graphic>
+          </wp:inline>
+        </w:drawing>
+      </w:r>
+    </w:p>
+    <w:p>
+      <w:pPr>
+        <w:rPr>
+          <w:b/>
+          <w:szCs w:val="24"/>
+        </w:rPr>
+      </w:pPr>
+      <w:r>
+        <w:rPr>
+          <w:noProof/>
+        </w:rPr>
+        <w:lastRenderedPageBreak/>
+        <w:drawing>
+          <wp:inline distT="0" distB="0" distL="0" distR="0" wp14:anchorId="6865AF44" wp14:editId="2001C34F">
+            <wp:extent cx="3619500" cy="4067175"/>
+            <wp:effectExtent l="0" t="0" r="0" b="9525"/>
+            <wp:docPr id="38" name="Picture 38"/>
+            <wp:cNvGraphicFramePr>
+              <a:graphicFrameLocks xmlns:a="http://schemas.openxmlformats.org/drawingml/2006/main" noChangeAspect="1"/>
+            </wp:cNvGraphicFramePr>
+            <a:graphic xmlns:a="http://schemas.openxmlformats.org/drawingml/2006/main">
+              <a:graphicData uri="http://schemas.openxmlformats.org/drawingml/2006/picture">
+                <pic:pic xmlns:pic="http://schemas.openxmlformats.org/drawingml/2006/picture">
+                  <pic:nvPicPr>
+                    <pic:cNvPr id="1" name=""/>
+                    <pic:cNvPicPr/>
+                  </pic:nvPicPr>
+                  <pic:blipFill>
+                    <a:blip r:embed="rId50"/>
+                    <a:stretch>
+                      <a:fillRect/>
+                    </a:stretch>
+                  </pic:blipFill>
+                  <pic:spPr>
+                    <a:xfrm>
+                      <a:off x="0" y="0"/>
+                      <a:ext cx="3619500" cy="4067175"/>
+                    </a:xfrm>
+                    <a:prstGeom prst="rect">
+                      <a:avLst/>
+                    </a:prstGeom>
+                  </pic:spPr>
+                </pic:pic>
+              </a:graphicData>
+            </a:graphic>
+          </wp:inline>
+        </w:drawing>
+      </w:r>
+    </w:p>
+    <w:p>
+      <w:pPr>
+        <w:rPr>
+          <w:b/>
+          <w:szCs w:val="24"/>
+        </w:rPr>
+      </w:pPr>
+      <w:r>
+        <w:rPr>
+          <w:noProof/>
+        </w:rPr>
+        <w:drawing>
+          <wp:inline distT="0" distB="0" distL="0" distR="0" wp14:anchorId="462E7A0C" wp14:editId="000D03E4">
+            <wp:extent cx="3476625" cy="4019550"/>
+            <wp:effectExtent l="0" t="0" r="9525" b="0"/>
+            <wp:docPr id="39" name="Picture 39"/>
+            <wp:cNvGraphicFramePr>
+              <a:graphicFrameLocks xmlns:a="http://schemas.openxmlformats.org/drawingml/2006/main" noChangeAspect="1"/>
+            </wp:cNvGraphicFramePr>
+            <a:graphic xmlns:a="http://schemas.openxmlformats.org/drawingml/2006/main">
+              <a:graphicData uri="http://schemas.openxmlformats.org/drawingml/2006/picture">
+                <pic:pic xmlns:pic="http://schemas.openxmlformats.org/drawingml/2006/picture">
+                  <pic:nvPicPr>
+                    <pic:cNvPr id="1" name=""/>
+                    <pic:cNvPicPr/>
+                  </pic:nvPicPr>
+                  <pic:blipFill>
+                    <a:blip r:embed="rId51"/>
+                    <a:stretch>
+                      <a:fillRect/>
+                    </a:stretch>
+                  </pic:blipFill>
+                  <pic:spPr>
+                    <a:xfrm>
+                      <a:off x="0" y="0"/>
+                      <a:ext cx="3476625" cy="4019550"/>
+                    </a:xfrm>
+                    <a:prstGeom prst="rect">
+                      <a:avLst/>
+                    </a:prstGeom>
+                  </pic:spPr>
+                </pic:pic>
+              </a:graphicData>
+            </a:graphic>
+          </wp:inline>
+        </w:drawing>
+      </w:r>
+    </w:p>
+    <w:p>
+      <w:pPr>
+        <w:rPr>
+          <w:b/>
+          <w:szCs w:val="24"/>
+        </w:rPr>
+      </w:pPr>
+      <w:r>
+        <w:rPr>
+          <w:noProof/>
+        </w:rPr>
+        <w:lastRenderedPageBreak/>
+        <w:drawing>
+          <wp:inline distT="0" distB="0" distL="0" distR="0" wp14:anchorId="3D0622C3" wp14:editId="0F55BA2E">
+            <wp:extent cx="5943600" cy="1626870"/>
+            <wp:effectExtent l="0" t="0" r="0" b="0"/>
+            <wp:docPr id="40" name="Picture 40"/>
+            <wp:cNvGraphicFramePr>
+              <a:graphicFrameLocks xmlns:a="http://schemas.openxmlformats.org/drawingml/2006/main" noChangeAspect="1"/>
+            </wp:cNvGraphicFramePr>
+            <a:graphic xmlns:a="http://schemas.openxmlformats.org/drawingml/2006/main">
+              <a:graphicData uri="http://schemas.openxmlformats.org/drawingml/2006/picture">
+                <pic:pic xmlns:pic="http://schemas.openxmlformats.org/drawingml/2006/picture">
+                  <pic:nvPicPr>
+                    <pic:cNvPr id="1" name=""/>
+                    <pic:cNvPicPr/>
+                  </pic:nvPicPr>
+                  <pic:blipFill>
+                    <a:blip r:embed="rId52"/>
+                    <a:stretch>
+                      <a:fillRect/>
+                    </a:stretch>
+                  </pic:blipFill>
+                  <pic:spPr>
+                    <a:xfrm>
+                      <a:off x="0" y="0"/>
+                      <a:ext cx="5943600" cy="1626870"/>
+                    </a:xfrm>
+                    <a:prstGeom prst="rect">
+                      <a:avLst/>
+                    </a:prstGeom>
+                  </pic:spPr>
+                </pic:pic>
+              </a:graphicData>
+            </a:graphic>
+          </wp:inline>
+        </w:drawing>
+      </w:r>
+    </w:p>
+    <w:p>
+      <w:pPr>
+        <w:rPr>
+          <w:b/>
+          <w:szCs w:val="24"/>
+        </w:rPr>
+      </w:pPr>
+      <w:r>
+        <w:rPr>
+          <w:noProof/>
+        </w:rPr>
+        <w:drawing>
+          <wp:inline distT="0" distB="0" distL="0" distR="0" wp14:anchorId="6538F343" wp14:editId="54D94B3F">
+            <wp:extent cx="3600450" cy="4048125"/>
+            <wp:effectExtent l="0" t="0" r="0" b="9525"/>
+            <wp:docPr id="41" name="Picture 41"/>
+            <wp:cNvGraphicFramePr>
+              <a:graphicFrameLocks xmlns:a="http://schemas.openxmlformats.org/drawingml/2006/main" noChangeAspect="1"/>
+            </wp:cNvGraphicFramePr>
+            <a:graphic xmlns:a="http://schemas.openxmlformats.org/drawingml/2006/main">
+              <a:graphicData uri="http://schemas.openxmlformats.org/drawingml/2006/picture">
+                <pic:pic xmlns:pic="http://schemas.openxmlformats.org/drawingml/2006/picture">
+                  <pic:nvPicPr>
+                    <pic:cNvPr id="1" name=""/>
+                    <pic:cNvPicPr/>
+                  </pic:nvPicPr>
+                  <pic:blipFill>
+                    <a:blip r:embed="rId53"/>
+                    <a:stretch>
+                      <a:fillRect/>
+                    </a:stretch>
+                  </pic:blipFill>
+                  <pic:spPr>
+                    <a:xfrm>
+                      <a:off x="0" y="0"/>
+                      <a:ext cx="3600450" cy="4048125"/>
+                    </a:xfrm>
+                    <a:prstGeom prst="rect">
+                      <a:avLst/>
+                    </a:prstGeom>
+                  </pic:spPr>
+                </pic:pic>
+              </a:graphicData>
+            </a:graphic>
+          </wp:inline>
+        </w:drawing>
+      </w:r>
+    </w:p>
+    <w:p>
+      <w:pPr>
+        <w:rPr>
+          <w:b/>
+          <w:szCs w:val="24"/>
+        </w:rPr>
+      </w:pPr>
+    </w:p>
+    <w:p>
+      <w:pPr>
+        <w:rPr>
+          <w:b/>
+          <w:szCs w:val="24"/>
+        </w:rPr>
+      </w:pPr>
+      <w:r>
+        <w:rPr>
+          <w:noProof/>
+        </w:rPr>
+        <w:drawing>
+          <wp:inline distT="0" distB="0" distL="0" distR="0" wp14:anchorId="06C46230" wp14:editId="33F3572A">
+            <wp:extent cx="5943600" cy="1448435"/>
+            <wp:effectExtent l="0" t="0" r="0" b="0"/>
+            <wp:docPr id="42" name="Picture 42"/>
+            <wp:cNvGraphicFramePr>
+              <a:graphicFrameLocks xmlns:a="http://schemas.openxmlformats.org/drawingml/2006/main" noChangeAspect="1"/>
+            </wp:cNvGraphicFramePr>
+            <a:graphic xmlns:a="http://schemas.openxmlformats.org/drawingml/2006/main">
+              <a:graphicData uri="http://schemas.openxmlformats.org/drawingml/2006/picture">
+                <pic:pic xmlns:pic="http://schemas.openxmlformats.org/drawingml/2006/picture">
+                  <pic:nvPicPr>
+                    <pic:cNvPr id="1" name=""/>
+                    <pic:cNvPicPr/>
+                  </pic:nvPicPr>
+                  <pic:blipFill>
+                    <a:blip r:embed="rId54"/>
+                    <a:stretch>
+                      <a:fillRect/>
+                    </a:stretch>
+                  </pic:blipFill>
+                  <pic:spPr>
+                    <a:xfrm>
+                      <a:off x="0" y="0"/>
+                      <a:ext cx="5943600" cy="1448435"/>
+                    </a:xfrm>
+                    <a:prstGeom prst="rect">
+                      <a:avLst/>
+                    </a:prstGeom>
+                  </pic:spPr>
+                </pic:pic>
+              </a:graphicData>
+            </a:graphic>
+          </wp:inline>
+        </w:drawing>
+      </w:r>
+    </w:p>
+    <w:p>
+      <w:pPr>
+        <w:rPr>
+          <w:b/>
+          <w:szCs w:val="24"/>
+        </w:rPr>
+      </w:pPr>
+      <w:r>
+        <w:rPr>
+          <w:noProof/>
+        </w:rPr>
+        <w:lastRenderedPageBreak/>
+        <w:drawing>
+          <wp:inline distT="0" distB="0" distL="0" distR="0" wp14:anchorId="68054136" wp14:editId="2CA39414">
+            <wp:extent cx="3714750" cy="4019550"/>
+            <wp:effectExtent l="0" t="0" r="0" b="0"/>
+            <wp:docPr id="43" name="Picture 43"/>
+            <wp:cNvGraphicFramePr>
+              <a:graphicFrameLocks xmlns:a="http://schemas.openxmlformats.org/drawingml/2006/main" noChangeAspect="1"/>
+            </wp:cNvGraphicFramePr>
+            <a:graphic xmlns:a="http://schemas.openxmlformats.org/drawingml/2006/main">
+              <a:graphicData uri="http://schemas.openxmlformats.org/drawingml/2006/picture">
+                <pic:pic xmlns:pic="http://schemas.openxmlformats.org/drawingml/2006/picture">
+                  <pic:nvPicPr>
+                    <pic:cNvPr id="1" name=""/>
+                    <pic:cNvPicPr/>
+                  </pic:nvPicPr>
+                  <pic:blipFill>
+                    <a:blip r:embed="rId55"/>
+                    <a:stretch>
+                      <a:fillRect/>
+                    </a:stretch>
+                  </pic:blipFill>
+                  <pic:spPr>
+                    <a:xfrm>
+                      <a:off x="0" y="0"/>
+                      <a:ext cx="3714750" cy="4019550"/>
+                    </a:xfrm>
+                    <a:prstGeom prst="rect">
+                      <a:avLst/>
+                    </a:prstGeom>
+                  </pic:spPr>
+                </pic:pic>
+              </a:graphicData>
+            </a:graphic>
+          </wp:inline>
+        </w:drawing>
+      </w:r>
+    </w:p>
+    <w:p>
+      <w:pPr>
+        <w:rPr>
+          <w:b/>
+          <w:szCs w:val="24"/>
+        </w:rPr>
+      </w:pPr>
+    </w:p>
+    <w:p>
+      <w:pPr>
+        <w:rPr>
+          <w:b/>
+          <w:szCs w:val="24"/>
+        </w:rPr>
+      </w:pPr>
+      <w:r>
+        <w:rPr>
+          <w:noProof/>
+        </w:rPr>
+        <w:drawing>
+          <wp:inline distT="0" distB="0" distL="0" distR="0" wp14:anchorId="789BA782" wp14:editId="0676108E">
+            <wp:extent cx="5162550" cy="3752850"/>
+            <wp:effectExtent l="0" t="0" r="0" b="0"/>
+            <wp:docPr id="44" name="Picture 44"/>
+            <wp:cNvGraphicFramePr>
+              <a:graphicFrameLocks xmlns:a="http://schemas.openxmlformats.org/drawingml/2006/main" noChangeAspect="1"/>
+            </wp:cNvGraphicFramePr>
+            <a:graphic xmlns:a="http://schemas.openxmlformats.org/drawingml/2006/main">
+              <a:graphicData uri="http://schemas.openxmlformats.org/drawingml/2006/picture">
+                <pic:pic xmlns:pic="http://schemas.openxmlformats.org/drawingml/2006/picture">
+                  <pic:nvPicPr>
+                    <pic:cNvPr id="1" name=""/>
+                    <pic:cNvPicPr/>
+                  </pic:nvPicPr>
+                  <pic:blipFill>
+                    <a:blip r:embed="rId56"/>
+                    <a:stretch>
+                      <a:fillRect/>
+                    </a:stretch>
+                  </pic:blipFill>
+                  <pic:spPr>
+                    <a:xfrm>
+                      <a:off x="0" y="0"/>
+                      <a:ext cx="5162550" cy="3752850"/>
+                    </a:xfrm>
+                    <a:prstGeom prst="rect">
+                      <a:avLst/>
+                    </a:prstGeom>
+                  </pic:spPr>
+                </pic:pic>
+              </a:graphicData>
+            </a:graphic>
+          </wp:inline>
+        </w:drawing>
+      </w:r>
+    </w:p>
+    <w:p>
+      <w:pPr>
+        <w:rPr>
+          <w:b/>
+          <w:szCs w:val="24"/>
+        </w:rPr>
+      </w:pPr>
+      <w:r>
+        <w:rPr>
+          <w:b/>
+          <w:szCs w:val="24"/>
+        </w:rPr>
+        <w:lastRenderedPageBreak/>
         <w:t>URL to GitHub Repository:</w:t>
       </w:r>
     </w:p>
@@ -1370,7 +3313,7 @@
           <w:szCs w:val="24"/>
         </w:rPr>
       </w:pPr>
-      <w:hyperlink r:id="rId20" w:history="1">
+      <w:hyperlink r:id="rId57" w:history="1">
         <w:r>
           <w:rPr>
             <w:rStyle w:val="Hyperlink"/>

</xml_diff>